<commit_message>
Adding latest AsciiDoc for Python 3
From https://asciidoc.org/
</commit_message>
<xml_diff>
--- a/book1/output/book_advanced.docx
+++ b/book1/output/book_advanced.docx
@@ -5,6 +5,7 @@
     <w:bookmarkStart w:id="0" w:name="d0e3"/>
     <w:p>
       <w:pPr>
+        <w:keepNext/>
         <w:spacing w:before="373" w:after="0" w:line="240" w:lineRule="auto"/>
         <w:jc w:val="center"/>
       </w:pPr>
@@ -77,21 +78,6 @@
           <w:sz w:val="24"/>
         </w:rPr>
         <w:t>Edited by Peter Spiderman Pan, Sr.</w:t>
-      </w:r>
-    </w:p>
-    <w:p>
-      <w:pPr>
-        <w:spacing w:before="216" w:after="0" w:line="240" w:lineRule="auto"/>
-        <w:jc w:val="center"/>
-      </w:pPr>
-      <w:r>
-        <w:rPr>
-          <w:rFonts w:ascii="Arial" w:hAnsi="Arial"/>
-          <w:b/>
-          <w:color w:val="000000"/>
-          <w:sz w:val="35"/>
-        </w:rPr>
-        <w:t>Author's Name</w:t>
       </w:r>
     </w:p>
     <w:p>
@@ -126,20 +112,6 @@
     </w:p>
     <w:p>
       <w:pPr>
-        <w:spacing w:before="0" w:after="0" w:line="240" w:lineRule="auto"/>
-        <w:jc w:val="both"/>
-      </w:pPr>
-      <w:r>
-        <w:rPr>
-          <w:rFonts w:ascii="Times New Roman" w:hAnsi="Times New Roman"/>
-          <w:color w:val="000000"/>
-          <w:sz w:val="20"/>
-        </w:rPr>
-        <w:t>Author's Name</w:t>
-      </w:r>
-    </w:p>
-    <w:p>
-      <w:pPr>
         <w:spacing w:before="100" w:after="0" w:line="240" w:lineRule="auto"/>
         <w:jc w:val="both"/>
       </w:pPr>
@@ -168,8 +140,8 @@
         <w:t xml:space="preserve"> 2010-2012 My Organization</w:t>
       </w:r>
     </w:p>
-    <w:bookmarkStart w:id="1" w:name="d0e98"/>
-    <w:bookmarkStart w:id="2" w:name="d0e99"/>
+    <w:bookmarkStart w:id="1" w:name="d0e81"/>
+    <w:bookmarkStart w:id="2" w:name="d0e82"/>
     <w:p>
       <w:pPr>
         <w:shd w:val="clear" w:fill="e0e0e0"/>
@@ -450,7 +422,7 @@
           <w:footerReference w:type="first" r:id="r7"/>
           <w:pgSz w:w="11906" w:h="16838"/>
           <w:pgMar w:top="1440" w:bottom="1440" w:left="1440" w:right="1440" w:header="720" w:footer="720" w:gutter="0"/>
-          <w:pgNumType w:fmt="lowerRoman" w:start="1"/>
+          <w:pgNumType w:fmt="lowerRoman"/>
           <w:titlePg/>
         </w:sectPr>
       </w:pPr>
@@ -496,23 +468,7 @@
           <w:color w:val="000000"/>
           <w:sz w:val="20"/>
         </w:rPr>
-        <w:t xml:space="preserve"> </w:t>
-      </w:r>
-      <w:r>
-        <w:rPr>
-          <w:rFonts w:ascii="Times New Roman" w:hAnsi="Times New Roman"/>
-          <w:color w:val="000000"/>
-          <w:sz w:val="20"/>
-        </w:rPr>
         <w:tab/>
-      </w:r>
-      <w:r>
-        <w:rPr>
-          <w:rFonts w:ascii="Times New Roman" w:hAnsi="Times New Roman"/>
-          <w:color w:val="000000"/>
-          <w:sz w:val="20"/>
-        </w:rPr>
-        <w:t xml:space="preserve"> </w:t>
       </w:r>
       <w:hyperlink w:anchor="intro_chapter">
         <w:r>
@@ -567,23 +523,7 @@
           <w:color w:val="000000"/>
           <w:sz w:val="20"/>
         </w:rPr>
-        <w:t xml:space="preserve"> </w:t>
-      </w:r>
-      <w:r>
-        <w:rPr>
-          <w:rFonts w:ascii="Times New Roman" w:hAnsi="Times New Roman"/>
-          <w:color w:val="000000"/>
-          <w:sz w:val="20"/>
-        </w:rPr>
         <w:tab/>
-      </w:r>
-      <w:r>
-        <w:rPr>
-          <w:rFonts w:ascii="Times New Roman" w:hAnsi="Times New Roman"/>
-          <w:color w:val="000000"/>
-          <w:sz w:val="20"/>
-        </w:rPr>
-        <w:t xml:space="preserve"> </w:t>
       </w:r>
       <w:hyperlink w:anchor="_hi_there">
         <w:r>
@@ -638,23 +578,7 @@
           <w:color w:val="000000"/>
           <w:sz w:val="20"/>
         </w:rPr>
-        <w:t xml:space="preserve"> </w:t>
-      </w:r>
-      <w:r>
-        <w:rPr>
-          <w:rFonts w:ascii="Times New Roman" w:hAnsi="Times New Roman"/>
-          <w:color w:val="000000"/>
-          <w:sz w:val="20"/>
-        </w:rPr>
         <w:tab/>
-      </w:r>
-      <w:r>
-        <w:rPr>
-          <w:rFonts w:ascii="Times New Roman" w:hAnsi="Times New Roman"/>
-          <w:color w:val="000000"/>
-          <w:sz w:val="20"/>
-        </w:rPr>
-        <w:t xml:space="preserve"> </w:t>
       </w:r>
       <w:hyperlink w:anchor="_section_1">
         <w:r>
@@ -709,23 +633,7 @@
           <w:color w:val="000000"/>
           <w:sz w:val="20"/>
         </w:rPr>
-        <w:t xml:space="preserve"> </w:t>
-      </w:r>
-      <w:r>
-        <w:rPr>
-          <w:rFonts w:ascii="Times New Roman" w:hAnsi="Times New Roman"/>
-          <w:color w:val="000000"/>
-          <w:sz w:val="20"/>
-        </w:rPr>
         <w:tab/>
-      </w:r>
-      <w:r>
-        <w:rPr>
-          <w:rFonts w:ascii="Times New Roman" w:hAnsi="Times New Roman"/>
-          <w:color w:val="000000"/>
-          <w:sz w:val="20"/>
-        </w:rPr>
-        <w:t xml:space="preserve"> </w:t>
       </w:r>
       <w:hyperlink w:anchor="_section_2">
         <w:r>
@@ -781,23 +689,7 @@
           <w:color w:val="000000"/>
           <w:sz w:val="20"/>
         </w:rPr>
-        <w:t xml:space="preserve"> </w:t>
-      </w:r>
-      <w:r>
-        <w:rPr>
-          <w:rFonts w:ascii="Times New Roman" w:hAnsi="Times New Roman"/>
-          <w:color w:val="000000"/>
-          <w:sz w:val="20"/>
-        </w:rPr>
         <w:tab/>
-      </w:r>
-      <w:r>
-        <w:rPr>
-          <w:rFonts w:ascii="Times New Roman" w:hAnsi="Times New Roman"/>
-          <w:color w:val="000000"/>
-          <w:sz w:val="20"/>
-        </w:rPr>
-        <w:t xml:space="preserve"> </w:t>
       </w:r>
       <w:hyperlink w:anchor="_section_3">
         <w:r>
@@ -852,23 +744,7 @@
           <w:color w:val="000000"/>
           <w:sz w:val="20"/>
         </w:rPr>
-        <w:t xml:space="preserve"> </w:t>
-      </w:r>
-      <w:r>
-        <w:rPr>
-          <w:rFonts w:ascii="Times New Roman" w:hAnsi="Times New Roman"/>
-          <w:color w:val="000000"/>
-          <w:sz w:val="20"/>
-        </w:rPr>
         <w:tab/>
-      </w:r>
-      <w:r>
-        <w:rPr>
-          <w:rFonts w:ascii="Times New Roman" w:hAnsi="Times New Roman"/>
-          <w:color w:val="000000"/>
-          <w:sz w:val="20"/>
-        </w:rPr>
-        <w:t xml:space="preserve"> </w:t>
       </w:r>
       <w:hyperlink w:anchor="information_chapter">
         <w:r>
@@ -923,23 +799,7 @@
           <w:color w:val="000000"/>
           <w:sz w:val="20"/>
         </w:rPr>
-        <w:t xml:space="preserve"> </w:t>
-      </w:r>
-      <w:r>
-        <w:rPr>
-          <w:rFonts w:ascii="Times New Roman" w:hAnsi="Times New Roman"/>
-          <w:color w:val="000000"/>
-          <w:sz w:val="20"/>
-        </w:rPr>
         <w:tab/>
-      </w:r>
-      <w:r>
-        <w:rPr>
-          <w:rFonts w:ascii="Times New Roman" w:hAnsi="Times New Roman"/>
-          <w:color w:val="000000"/>
-          <w:sz w:val="20"/>
-        </w:rPr>
-        <w:t xml:space="preserve"> </w:t>
       </w:r>
       <w:hyperlink w:anchor="_hi_there_2">
         <w:r>
@@ -994,23 +854,7 @@
           <w:color w:val="000000"/>
           <w:sz w:val="20"/>
         </w:rPr>
-        <w:t xml:space="preserve"> </w:t>
-      </w:r>
-      <w:r>
-        <w:rPr>
-          <w:rFonts w:ascii="Times New Roman" w:hAnsi="Times New Roman"/>
-          <w:color w:val="000000"/>
-          <w:sz w:val="20"/>
-        </w:rPr>
         <w:tab/>
-      </w:r>
-      <w:r>
-        <w:rPr>
-          <w:rFonts w:ascii="Times New Roman" w:hAnsi="Times New Roman"/>
-          <w:color w:val="000000"/>
-          <w:sz w:val="20"/>
-        </w:rPr>
-        <w:t xml:space="preserve"> </w:t>
       </w:r>
       <w:hyperlink w:anchor="_index_examples">
         <w:r>
@@ -1064,23 +908,7 @@
           <w:color w:val="000000"/>
           <w:sz w:val="20"/>
         </w:rPr>
-        <w:t xml:space="preserve"> </w:t>
-      </w:r>
-      <w:r>
-        <w:rPr>
-          <w:rFonts w:ascii="Times New Roman" w:hAnsi="Times New Roman"/>
-          <w:color w:val="000000"/>
-          <w:sz w:val="20"/>
-        </w:rPr>
         <w:tab/>
-      </w:r>
-      <w:r>
-        <w:rPr>
-          <w:rFonts w:ascii="Times New Roman" w:hAnsi="Times New Roman"/>
-          <w:color w:val="000000"/>
-          <w:sz w:val="20"/>
-        </w:rPr>
-        <w:t xml:space="preserve"> </w:t>
       </w:r>
       <w:hyperlink w:anchor="advanced_features">
         <w:r>
@@ -1135,23 +963,7 @@
           <w:color w:val="000000"/>
           <w:sz w:val="20"/>
         </w:rPr>
-        <w:t xml:space="preserve"> </w:t>
-      </w:r>
-      <w:r>
-        <w:rPr>
-          <w:rFonts w:ascii="Times New Roman" w:hAnsi="Times New Roman"/>
-          <w:color w:val="000000"/>
-          <w:sz w:val="20"/>
-        </w:rPr>
         <w:tab/>
-      </w:r>
-      <w:r>
-        <w:rPr>
-          <w:rFonts w:ascii="Times New Roman" w:hAnsi="Times New Roman"/>
-          <w:color w:val="000000"/>
-          <w:sz w:val="20"/>
-        </w:rPr>
-        <w:t xml:space="preserve"> </w:t>
       </w:r>
       <w:hyperlink w:anchor="_advanced">
         <w:r>
@@ -1207,23 +1019,7 @@
           <w:color w:val="000000"/>
           <w:sz w:val="20"/>
         </w:rPr>
-        <w:t xml:space="preserve"> </w:t>
-      </w:r>
-      <w:r>
-        <w:rPr>
-          <w:rFonts w:ascii="Times New Roman" w:hAnsi="Times New Roman"/>
-          <w:color w:val="000000"/>
-          <w:sz w:val="20"/>
-        </w:rPr>
         <w:tab/>
-      </w:r>
-      <w:r>
-        <w:rPr>
-          <w:rFonts w:ascii="Times New Roman" w:hAnsi="Times New Roman"/>
-          <w:color w:val="000000"/>
-          <w:sz w:val="20"/>
-        </w:rPr>
-        <w:t xml:space="preserve"> </w:t>
       </w:r>
       <w:hyperlink w:anchor="_embed_images_in_data_uri">
         <w:r>
@@ -1278,23 +1074,7 @@
           <w:color w:val="000000"/>
           <w:sz w:val="20"/>
         </w:rPr>
-        <w:t xml:space="preserve"> </w:t>
-      </w:r>
-      <w:r>
-        <w:rPr>
-          <w:rFonts w:ascii="Times New Roman" w:hAnsi="Times New Roman"/>
-          <w:color w:val="000000"/>
-          <w:sz w:val="20"/>
-        </w:rPr>
         <w:tab/>
-      </w:r>
-      <w:r>
-        <w:rPr>
-          <w:rFonts w:ascii="Times New Roman" w:hAnsi="Times New Roman"/>
-          <w:color w:val="000000"/>
-          <w:sz w:val="20"/>
-        </w:rPr>
-        <w:t xml:space="preserve"> </w:t>
       </w:r>
       <w:hyperlink w:anchor="_graphviz_charts">
         <w:r>
@@ -1348,23 +1128,7 @@
           <w:color w:val="000000"/>
           <w:sz w:val="20"/>
         </w:rPr>
-        <w:t xml:space="preserve"> </w:t>
-      </w:r>
-      <w:r>
-        <w:rPr>
-          <w:rFonts w:ascii="Times New Roman" w:hAnsi="Times New Roman"/>
-          <w:color w:val="000000"/>
-          <w:sz w:val="20"/>
-        </w:rPr>
         <w:tab/>
-      </w:r>
-      <w:r>
-        <w:rPr>
-          <w:rFonts w:ascii="Times New Roman" w:hAnsi="Times New Roman"/>
-          <w:color w:val="000000"/>
-          <w:sz w:val="20"/>
-        </w:rPr>
-        <w:t xml:space="preserve"> </w:t>
       </w:r>
       <w:hyperlink w:anchor="_callouts">
         <w:r>
@@ -1402,14 +1166,14 @@
         <w:spacing w:before="0" w:after="0" w:line="240" w:lineRule="auto"/>
         <w:ind w:left="960" w:right="480" w:firstLine="0"/>
       </w:pPr>
-      <w:hyperlink w:anchor="_qr_code">
+      <w:hyperlink w:anchor="_macros">
         <w:r>
           <w:rPr>
             <w:rFonts w:ascii="Times New Roman" w:hAnsi="Times New Roman"/>
             <w:color w:val="000000"/>
             <w:sz w:val="20"/>
           </w:rPr>
-          <w:t>1.4. QR Code</w:t>
+          <w:t>1.4. Macros</w:t>
         </w:r>
       </w:hyperlink>
       <w:r>
@@ -1418,25 +1182,9 @@
           <w:color w:val="000000"/>
           <w:sz w:val="20"/>
         </w:rPr>
-        <w:t xml:space="preserve"> </w:t>
-      </w:r>
-      <w:r>
-        <w:rPr>
-          <w:rFonts w:ascii="Times New Roman" w:hAnsi="Times New Roman"/>
-          <w:color w:val="000000"/>
-          <w:sz w:val="20"/>
-        </w:rPr>
         <w:tab/>
       </w:r>
-      <w:r>
-        <w:rPr>
-          <w:rFonts w:ascii="Times New Roman" w:hAnsi="Times New Roman"/>
-          <w:color w:val="000000"/>
-          <w:sz w:val="20"/>
-        </w:rPr>
-        <w:t xml:space="preserve"> </w:t>
-      </w:r>
-      <w:hyperlink w:anchor="_qr_code">
+      <w:hyperlink w:anchor="_macros">
         <w:r>
           <w:fldChar w:fldCharType="begin"/>
         </w:r>
@@ -1446,7 +1194,7 @@
             <w:color w:val="000000"/>
             <w:sz w:val="20"/>
           </w:rPr>
-          <w:instrText>PAGEREF _qr_code</w:instrText>
+          <w:instrText>PAGEREF _macros</w:instrText>
         </w:r>
         <w:r>
           <w:fldChar w:fldCharType="separate"/>
@@ -1472,14 +1220,14 @@
         <w:spacing w:before="0" w:after="0" w:line="240" w:lineRule="auto"/>
         <w:ind w:left="960" w:right="480" w:firstLine="0"/>
       </w:pPr>
-      <w:hyperlink w:anchor="_macros">
+      <w:hyperlink w:anchor="_external_scripts">
         <w:r>
           <w:rPr>
             <w:rFonts w:ascii="Times New Roman" w:hAnsi="Times New Roman"/>
             <w:color w:val="000000"/>
             <w:sz w:val="20"/>
           </w:rPr>
-          <w:t>1.5. Macros</w:t>
+          <w:t>1.5. External scripts</w:t>
         </w:r>
       </w:hyperlink>
       <w:r>
@@ -1488,25 +1236,9 @@
           <w:color w:val="000000"/>
           <w:sz w:val="20"/>
         </w:rPr>
-        <w:t xml:space="preserve"> </w:t>
-      </w:r>
-      <w:r>
-        <w:rPr>
-          <w:rFonts w:ascii="Times New Roman" w:hAnsi="Times New Roman"/>
-          <w:color w:val="000000"/>
-          <w:sz w:val="20"/>
-        </w:rPr>
         <w:tab/>
       </w:r>
-      <w:r>
-        <w:rPr>
-          <w:rFonts w:ascii="Times New Roman" w:hAnsi="Times New Roman"/>
-          <w:color w:val="000000"/>
-          <w:sz w:val="20"/>
-        </w:rPr>
-        <w:t xml:space="preserve"> </w:t>
-      </w:r>
-      <w:hyperlink w:anchor="_macros">
+      <w:hyperlink w:anchor="_external_scripts">
         <w:r>
           <w:fldChar w:fldCharType="begin"/>
         </w:r>
@@ -1516,7 +1248,7 @@
             <w:color w:val="000000"/>
             <w:sz w:val="20"/>
           </w:rPr>
-          <w:instrText>PAGEREF _macros</w:instrText>
+          <w:instrText>PAGEREF _external_scripts</w:instrText>
         </w:r>
         <w:r>
           <w:fldChar w:fldCharType="separate"/>
@@ -1542,14 +1274,14 @@
         <w:spacing w:before="0" w:after="0" w:line="240" w:lineRule="auto"/>
         <w:ind w:left="960" w:right="480" w:firstLine="0"/>
       </w:pPr>
-      <w:hyperlink w:anchor="_external_scripts">
+      <w:hyperlink w:anchor="_importing_csv_data">
         <w:r>
           <w:rPr>
             <w:rFonts w:ascii="Times New Roman" w:hAnsi="Times New Roman"/>
             <w:color w:val="000000"/>
             <w:sz w:val="20"/>
           </w:rPr>
-          <w:t>1.6. External scripts</w:t>
+          <w:t>1.6. Importing CSV data</w:t>
         </w:r>
       </w:hyperlink>
       <w:r>
@@ -1558,25 +1290,9 @@
           <w:color w:val="000000"/>
           <w:sz w:val="20"/>
         </w:rPr>
-        <w:t xml:space="preserve"> </w:t>
-      </w:r>
-      <w:r>
-        <w:rPr>
-          <w:rFonts w:ascii="Times New Roman" w:hAnsi="Times New Roman"/>
-          <w:color w:val="000000"/>
-          <w:sz w:val="20"/>
-        </w:rPr>
         <w:tab/>
       </w:r>
-      <w:r>
-        <w:rPr>
-          <w:rFonts w:ascii="Times New Roman" w:hAnsi="Times New Roman"/>
-          <w:color w:val="000000"/>
-          <w:sz w:val="20"/>
-        </w:rPr>
-        <w:t xml:space="preserve"> </w:t>
-      </w:r>
-      <w:hyperlink w:anchor="_external_scripts">
+      <w:hyperlink w:anchor="_importing_csv_data">
         <w:r>
           <w:fldChar w:fldCharType="begin"/>
         </w:r>
@@ -1586,7 +1302,7 @@
             <w:color w:val="000000"/>
             <w:sz w:val="20"/>
           </w:rPr>
-          <w:instrText>PAGEREF _external_scripts</w:instrText>
+          <w:instrText>PAGEREF _importing_csv_data</w:instrText>
         </w:r>
         <w:r>
           <w:fldChar w:fldCharType="separate"/>
@@ -1610,16 +1326,16 @@
           <w:tab w:val="right" w:pos="8120" w:leader="dot"/>
         </w:tabs>
         <w:spacing w:before="0" w:after="0" w:line="240" w:lineRule="auto"/>
-        <w:ind w:left="960" w:right="480" w:firstLine="0"/>
-      </w:pPr>
-      <w:hyperlink w:anchor="_importing_csv_data">
+        <w:ind w:left="0" w:right="480" w:firstLine="0"/>
+      </w:pPr>
+      <w:hyperlink w:anchor="_migration_notes">
         <w:r>
           <w:rPr>
             <w:rFonts w:ascii="Times New Roman" w:hAnsi="Times New Roman"/>
             <w:color w:val="000000"/>
             <w:sz w:val="20"/>
           </w:rPr>
-          <w:t>1.7. Importing CSV data</w:t>
+          <w:t>A. Migration Notes</w:t>
         </w:r>
       </w:hyperlink>
       <w:r>
@@ -1628,25 +1344,9 @@
           <w:color w:val="000000"/>
           <w:sz w:val="20"/>
         </w:rPr>
-        <w:t xml:space="preserve"> </w:t>
-      </w:r>
-      <w:r>
-        <w:rPr>
-          <w:rFonts w:ascii="Times New Roman" w:hAnsi="Times New Roman"/>
-          <w:color w:val="000000"/>
-          <w:sz w:val="20"/>
-        </w:rPr>
         <w:tab/>
       </w:r>
-      <w:r>
-        <w:rPr>
-          <w:rFonts w:ascii="Times New Roman" w:hAnsi="Times New Roman"/>
-          <w:color w:val="000000"/>
-          <w:sz w:val="20"/>
-        </w:rPr>
-        <w:t xml:space="preserve"> </w:t>
-      </w:r>
-      <w:hyperlink w:anchor="_importing_csv_data">
+      <w:hyperlink w:anchor="_migration_notes">
         <w:r>
           <w:fldChar w:fldCharType="begin"/>
         </w:r>
@@ -1656,7 +1356,7 @@
             <w:color w:val="000000"/>
             <w:sz w:val="20"/>
           </w:rPr>
-          <w:instrText>PAGEREF _importing_csv_data</w:instrText>
+          <w:instrText>PAGEREF _migration_notes</w:instrText>
         </w:r>
         <w:r>
           <w:fldChar w:fldCharType="separate"/>
@@ -1682,14 +1382,14 @@
         <w:spacing w:before="0" w:after="0" w:line="240" w:lineRule="auto"/>
         <w:ind w:left="0" w:right="480" w:firstLine="0"/>
       </w:pPr>
-      <w:hyperlink w:anchor="_migration_notes">
+      <w:hyperlink w:anchor="_glossary">
         <w:r>
           <w:rPr>
             <w:rFonts w:ascii="Times New Roman" w:hAnsi="Times New Roman"/>
             <w:color w:val="000000"/>
             <w:sz w:val="20"/>
           </w:rPr>
-          <w:t>A. Migration Notes</w:t>
+          <w:t>Glossary</w:t>
         </w:r>
       </w:hyperlink>
       <w:r>
@@ -1698,25 +1398,9 @@
           <w:color w:val="000000"/>
           <w:sz w:val="20"/>
         </w:rPr>
-        <w:t xml:space="preserve"> </w:t>
-      </w:r>
-      <w:r>
-        <w:rPr>
-          <w:rFonts w:ascii="Times New Roman" w:hAnsi="Times New Roman"/>
-          <w:color w:val="000000"/>
-          <w:sz w:val="20"/>
-        </w:rPr>
         <w:tab/>
       </w:r>
-      <w:r>
-        <w:rPr>
-          <w:rFonts w:ascii="Times New Roman" w:hAnsi="Times New Roman"/>
-          <w:color w:val="000000"/>
-          <w:sz w:val="20"/>
-        </w:rPr>
-        <w:t xml:space="preserve"> </w:t>
-      </w:r>
-      <w:hyperlink w:anchor="_migration_notes">
+      <w:hyperlink w:anchor="_glossary">
         <w:r>
           <w:fldChar w:fldCharType="begin"/>
         </w:r>
@@ -1726,7 +1410,7 @@
             <w:color w:val="000000"/>
             <w:sz w:val="20"/>
           </w:rPr>
-          <w:instrText>PAGEREF _migration_notes</w:instrText>
+          <w:instrText>PAGEREF _glossary</w:instrText>
         </w:r>
         <w:r>
           <w:fldChar w:fldCharType="separate"/>
@@ -1752,76 +1436,6 @@
         <w:spacing w:before="0" w:after="0" w:line="240" w:lineRule="auto"/>
         <w:ind w:left="0" w:right="480" w:firstLine="0"/>
       </w:pPr>
-      <w:hyperlink w:anchor="_glossary">
-        <w:r>
-          <w:rPr>
-            <w:rFonts w:ascii="Times New Roman" w:hAnsi="Times New Roman"/>
-            <w:color w:val="000000"/>
-            <w:sz w:val="20"/>
-          </w:rPr>
-          <w:t>Glossary</w:t>
-        </w:r>
-      </w:hyperlink>
-      <w:r>
-        <w:rPr>
-          <w:rFonts w:ascii="Times New Roman" w:hAnsi="Times New Roman"/>
-          <w:color w:val="000000"/>
-          <w:sz w:val="20"/>
-        </w:rPr>
-        <w:t xml:space="preserve"> </w:t>
-      </w:r>
-      <w:r>
-        <w:rPr>
-          <w:rFonts w:ascii="Times New Roman" w:hAnsi="Times New Roman"/>
-          <w:color w:val="000000"/>
-          <w:sz w:val="20"/>
-        </w:rPr>
-        <w:tab/>
-      </w:r>
-      <w:r>
-        <w:rPr>
-          <w:rFonts w:ascii="Times New Roman" w:hAnsi="Times New Roman"/>
-          <w:color w:val="000000"/>
-          <w:sz w:val="20"/>
-        </w:rPr>
-        <w:t xml:space="preserve"> </w:t>
-      </w:r>
-      <w:hyperlink w:anchor="_glossary">
-        <w:r>
-          <w:fldChar w:fldCharType="begin"/>
-        </w:r>
-        <w:r>
-          <w:rPr>
-            <w:rFonts w:ascii="Times New Roman" w:hAnsi="Times New Roman"/>
-            <w:color w:val="000000"/>
-            <w:sz w:val="20"/>
-          </w:rPr>
-          <w:instrText>PAGEREF _glossary</w:instrText>
-        </w:r>
-        <w:r>
-          <w:fldChar w:fldCharType="separate"/>
-        </w:r>
-        <w:r>
-          <w:rPr>
-            <w:rFonts w:ascii="Times New Roman" w:hAnsi="Times New Roman"/>
-            <w:color w:val="000000"/>
-            <w:sz w:val="20"/>
-          </w:rPr>
-          <w:t>0</w:t>
-        </w:r>
-        <w:r>
-          <w:fldChar w:fldCharType="end"/>
-        </w:r>
-      </w:hyperlink>
-    </w:p>
-    <w:p>
-      <w:pPr>
-        <w:tabs>
-          <w:tab w:val="right" w:pos="8120" w:leader="dot"/>
-        </w:tabs>
-        <w:spacing w:before="0" w:after="0" w:line="240" w:lineRule="auto"/>
-        <w:ind w:left="0" w:right="480" w:firstLine="0"/>
-      </w:pPr>
       <w:hyperlink w:anchor="_index">
         <w:r>
           <w:rPr>
@@ -1838,23 +1452,7 @@
           <w:color w:val="000000"/>
           <w:sz w:val="20"/>
         </w:rPr>
-        <w:t xml:space="preserve"> </w:t>
-      </w:r>
-      <w:r>
-        <w:rPr>
-          <w:rFonts w:ascii="Times New Roman" w:hAnsi="Times New Roman"/>
-          <w:color w:val="000000"/>
-          <w:sz w:val="20"/>
-        </w:rPr>
         <w:tab/>
-      </w:r>
-      <w:r>
-        <w:rPr>
-          <w:rFonts w:ascii="Times New Roman" w:hAnsi="Times New Roman"/>
-          <w:color w:val="000000"/>
-          <w:sz w:val="20"/>
-        </w:rPr>
-        <w:t xml:space="preserve"> </w:t>
       </w:r>
       <w:hyperlink w:anchor="_index">
         <w:r>
@@ -1925,7 +1523,7 @@
         <w:spacing w:before="173" w:after="0" w:line="240" w:lineRule="auto"/>
         <w:ind w:left="0" w:right="480" w:firstLine="0"/>
       </w:pPr>
-      <w:hyperlink w:anchor="d0e152">
+      <w:hyperlink w:anchor="d0e144">
         <w:r>
           <w:rPr>
             <w:rFonts w:ascii="Times New Roman" w:hAnsi="Times New Roman"/>
@@ -1941,25 +1539,9 @@
           <w:color w:val="000000"/>
           <w:sz w:val="20"/>
         </w:rPr>
-        <w:t xml:space="preserve"> </w:t>
-      </w:r>
-      <w:r>
-        <w:rPr>
-          <w:rFonts w:ascii="Times New Roman" w:hAnsi="Times New Roman"/>
-          <w:color w:val="000000"/>
-          <w:sz w:val="20"/>
-        </w:rPr>
         <w:tab/>
       </w:r>
-      <w:r>
-        <w:rPr>
-          <w:rFonts w:ascii="Times New Roman" w:hAnsi="Times New Roman"/>
-          <w:color w:val="000000"/>
-          <w:sz w:val="20"/>
-        </w:rPr>
-        <w:t xml:space="preserve"> </w:t>
-      </w:r>
-      <w:hyperlink w:anchor="d0e152">
+      <w:hyperlink w:anchor="d0e144">
         <w:r>
           <w:fldChar w:fldCharType="begin"/>
         </w:r>
@@ -1969,7 +1551,7 @@
             <w:color w:val="000000"/>
             <w:sz w:val="20"/>
           </w:rPr>
-          <w:instrText>PAGEREF d0e152</w:instrText>
+          <w:instrText>PAGEREF d0e144</w:instrText>
         </w:r>
         <w:r>
           <w:fldChar w:fldCharType="separate"/>
@@ -2028,7 +1610,7 @@
         <w:spacing w:before="173" w:after="0" w:line="240" w:lineRule="auto"/>
         <w:ind w:left="0" w:right="480" w:firstLine="0"/>
       </w:pPr>
-      <w:hyperlink w:anchor="d0e301">
+      <w:hyperlink w:anchor="d0e293">
         <w:r>
           <w:rPr>
             <w:rFonts w:ascii="Times New Roman" w:hAnsi="Times New Roman"/>
@@ -2044,25 +1626,9 @@
           <w:color w:val="000000"/>
           <w:sz w:val="20"/>
         </w:rPr>
-        <w:t xml:space="preserve"> </w:t>
-      </w:r>
-      <w:r>
-        <w:rPr>
-          <w:rFonts w:ascii="Times New Roman" w:hAnsi="Times New Roman"/>
-          <w:color w:val="000000"/>
-          <w:sz w:val="20"/>
-        </w:rPr>
         <w:tab/>
       </w:r>
-      <w:r>
-        <w:rPr>
-          <w:rFonts w:ascii="Times New Roman" w:hAnsi="Times New Roman"/>
-          <w:color w:val="000000"/>
-          <w:sz w:val="20"/>
-        </w:rPr>
-        <w:t xml:space="preserve"> </w:t>
-      </w:r>
-      <w:hyperlink w:anchor="d0e301">
+      <w:hyperlink w:anchor="d0e293">
         <w:r>
           <w:fldChar w:fldCharType="begin"/>
         </w:r>
@@ -2072,7 +1638,7 @@
             <w:color w:val="000000"/>
             <w:sz w:val="20"/>
           </w:rPr>
-          <w:instrText>PAGEREF d0e301</w:instrText>
+          <w:instrText>PAGEREF d0e293</w:instrText>
         </w:r>
         <w:r>
           <w:fldChar w:fldCharType="separate"/>
@@ -2131,7 +1697,7 @@
         <w:spacing w:before="173" w:after="0" w:line="240" w:lineRule="auto"/>
         <w:ind w:left="0" w:right="480" w:firstLine="0"/>
       </w:pPr>
-      <w:hyperlink w:anchor="d0e286">
+      <w:hyperlink w:anchor="d0e278">
         <w:r>
           <w:rPr>
             <w:rFonts w:ascii="Times New Roman" w:hAnsi="Times New Roman"/>
@@ -2147,25 +1713,9 @@
           <w:color w:val="000000"/>
           <w:sz w:val="20"/>
         </w:rPr>
-        <w:t xml:space="preserve"> </w:t>
-      </w:r>
-      <w:r>
-        <w:rPr>
-          <w:rFonts w:ascii="Times New Roman" w:hAnsi="Times New Roman"/>
-          <w:color w:val="000000"/>
-          <w:sz w:val="20"/>
-        </w:rPr>
         <w:tab/>
       </w:r>
-      <w:r>
-        <w:rPr>
-          <w:rFonts w:ascii="Times New Roman" w:hAnsi="Times New Roman"/>
-          <w:color w:val="000000"/>
-          <w:sz w:val="20"/>
-        </w:rPr>
-        <w:t xml:space="preserve"> </w:t>
-      </w:r>
-      <w:hyperlink w:anchor="d0e286">
+      <w:hyperlink w:anchor="d0e278">
         <w:r>
           <w:fldChar w:fldCharType="begin"/>
         </w:r>
@@ -2175,7 +1725,7 @@
             <w:color w:val="000000"/>
             <w:sz w:val="20"/>
           </w:rPr>
-          <w:instrText>PAGEREF d0e286</w:instrText>
+          <w:instrText>PAGEREF d0e278</w:instrText>
         </w:r>
         <w:r>
           <w:fldChar w:fldCharType="separate"/>
@@ -2212,6 +1762,7 @@
     <w:bookmarkStart w:id="13" w:name="intro_chapter"/>
     <w:p>
       <w:pPr>
+        <w:keepNext/>
         <w:spacing w:before="200" w:after="0" w:line="240" w:lineRule="auto"/>
       </w:pPr>
       <w:r>
@@ -2287,8 +1838,8 @@
         <w:t>.</w:t>
       </w:r>
     </w:p>
-    <w:bookmarkStart w:id="15" w:name="d0e143"/>
-    <w:bookmarkStart w:id="16" w:name="d0e149"/>
+    <w:bookmarkStart w:id="15" w:name="d0e135"/>
+    <w:bookmarkStart w:id="16" w:name="d0e141"/>
     <w:p>
       <w:pPr>
         <w:spacing w:before="0" w:after="0" w:line="240" w:lineRule="auto"/>
@@ -2297,9 +1848,10 @@
     </w:p>
     <w:bookmarkEnd w:id="16"/>
     <w:bookmarkEnd w:id="15"/>
-    <w:bookmarkStart w:id="17" w:name="d0e152"/>
-    <w:p>
-      <w:pPr>
+    <w:bookmarkStart w:id="17" w:name="d0e144"/>
+    <w:p>
+      <w:pPr>
+        <w:keepNext/>
         <w:spacing w:before="240" w:after="0" w:line="240" w:lineRule="auto"/>
         <w:jc w:val="both"/>
       </w:pPr>
@@ -2314,7 +1866,7 @@
       </w:r>
     </w:p>
     <w:bookmarkEnd w:id="17"/>
-    <w:bookmarkStart w:id="18" w:name="d0e155"/>
+    <w:bookmarkStart w:id="18" w:name="d0e147"/>
     <w:p>
       <w:pPr>
         <w:spacing w:before="144" w:after="0" w:line="240" w:lineRule="auto"/>
@@ -2329,12 +1881,12 @@
         <w:drawing>
           <wp:inline>
             <wp:extent cx="2865600" cy="2922009"/>
-            <wp:docPr id="1" name="/private/var/folders/bc/h8x01pnj2l7cz_l5f0lq19_w0000gn/T/xxe7059084369973697887/resources/tiger.png"/>
+            <wp:docPr id="1" name="C:\Users\shawn\AppData\Local\Temp\xxe7149037621499588758_d\resources\tiger.png"/>
             <a:graphic>
               <a:graphicData uri="http://schemas.openxmlformats.org/drawingml/2006/picture">
                 <p:pic>
                   <p:nvPicPr>
-                    <p:cNvPr id="2" name="/private/var/folders/bc/h8x01pnj2l7cz_l5f0lq19_w0000gn/T/xxe7059084369973697887/resources/tiger.png"/>
+                    <p:cNvPr id="2" name="C:\Users\shawn\AppData\Local\Temp\xxe7149037621499588758_d\resources\tiger.png"/>
                     <p:cNvPicPr/>
                   </p:nvPicPr>
                   <p:blipFill>
@@ -2359,9 +1911,10 @@
       </w:r>
     </w:p>
     <w:bookmarkEnd w:id="18"/>
-    <w:bookmarkStart w:id="19" w:name="d0e161"/>
-    <w:p>
-      <w:pPr>
+    <w:bookmarkStart w:id="19" w:name="d0e153"/>
+    <w:p>
+      <w:pPr>
+        <w:keepNext/>
         <w:spacing w:before="200" w:after="0" w:line="240" w:lineRule="auto"/>
         <w:ind w:left="360" w:right="360" w:firstLine="0"/>
         <w:jc w:val="both"/>
@@ -2392,9 +1945,10 @@
         <w:t>This is something important</w:t>
       </w:r>
     </w:p>
-    <w:bookmarkStart w:id="20" w:name="d0e164"/>
-    <w:p>
-      <w:pPr>
+    <w:bookmarkStart w:id="20" w:name="d0e156"/>
+    <w:p>
+      <w:pPr>
+        <w:keepNext/>
         <w:spacing w:before="200" w:after="0" w:line="240" w:lineRule="auto"/>
         <w:ind w:left="360" w:right="360" w:firstLine="0"/>
         <w:jc w:val="both"/>
@@ -2425,9 +1979,10 @@
         <w:t>This is something important</w:t>
       </w:r>
     </w:p>
-    <w:bookmarkStart w:id="21" w:name="d0e167"/>
-    <w:p>
-      <w:pPr>
+    <w:bookmarkStart w:id="21" w:name="d0e159"/>
+    <w:p>
+      <w:pPr>
+        <w:keepNext/>
         <w:spacing w:before="200" w:after="0" w:line="240" w:lineRule="auto"/>
         <w:ind w:left="360" w:right="360" w:firstLine="0"/>
         <w:jc w:val="both"/>
@@ -2458,9 +2013,10 @@
         <w:t>This is something important</w:t>
       </w:r>
     </w:p>
-    <w:bookmarkStart w:id="22" w:name="d0e170"/>
-    <w:p>
-      <w:pPr>
+    <w:bookmarkStart w:id="22" w:name="d0e162"/>
+    <w:p>
+      <w:pPr>
+        <w:keepNext/>
         <w:spacing w:before="200" w:after="0" w:line="240" w:lineRule="auto"/>
         <w:ind w:left="360" w:right="360" w:firstLine="0"/>
         <w:jc w:val="both"/>
@@ -2491,9 +2047,10 @@
         <w:t>This is something important</w:t>
       </w:r>
     </w:p>
-    <w:bookmarkStart w:id="23" w:name="d0e173"/>
-    <w:p>
-      <w:pPr>
+    <w:bookmarkStart w:id="23" w:name="d0e165"/>
+    <w:p>
+      <w:pPr>
+        <w:keepNext/>
         <w:spacing w:before="200" w:after="0" w:line="240" w:lineRule="auto"/>
         <w:ind w:left="360" w:right="360" w:firstLine="0"/>
         <w:jc w:val="both"/>
@@ -2524,10 +2081,11 @@
         <w:t>This is something important</w:t>
       </w:r>
     </w:p>
-    <w:bookmarkStart w:id="24" w:name="d0e176"/>
-    <w:p>
-      <w:pPr>
-        <w:shd w:val="clear" w:fill="dddddd"/>
+    <w:bookmarkStart w:id="24" w:name="d0e168"/>
+    <w:p>
+      <w:pPr>
+        <w:keepNext/>
+        <w:shd w:val="clear" w:fill="f0f0f8"/>
         <w:spacing w:before="200" w:after="0" w:line="240" w:lineRule="auto"/>
         <w:ind w:left="260" w:right="260" w:firstLine="0"/>
       </w:pPr>
@@ -2537,7 +2095,7 @@
           <w:b/>
           <w:color w:val="000000"/>
           <w:sz w:val="20"/>
-          <w:shd w:val="clear" w:fill="dddddd"/>
+          <w:shd w:val="clear" w:fill="f0f0f8"/>
         </w:rPr>
         <w:t>An Example Sidebar</w:t>
       </w:r>
@@ -2545,7 +2103,7 @@
     <w:bookmarkEnd w:id="24"/>
     <w:p>
       <w:pPr>
-        <w:shd w:val="clear" w:fill="dddddd"/>
+        <w:shd w:val="clear" w:fill="f0f0f8"/>
         <w:spacing w:before="200" w:after="0" w:line="240" w:lineRule="auto"/>
         <w:ind w:left="260" w:right="260" w:firstLine="0"/>
         <w:jc w:val="both"/>
@@ -2555,7 +2113,7 @@
           <w:rFonts w:ascii="Times New Roman" w:hAnsi="Times New Roman"/>
           <w:color w:val="000000"/>
           <w:sz w:val="20"/>
-          <w:shd w:val="clear" w:fill="dddddd"/>
+          <w:shd w:val="clear" w:fill="f0f0f8"/>
         </w:rPr>
         <w:t>Any AsciiDoc SectionBody element (apart from SidebarBlocks) can be placed inside a sidebar.</w:t>
       </w:r>
@@ -2575,7 +2133,7 @@
         <w:t>Listing block for verbatim text. </w:t>
       </w:r>
     </w:p>
-    <w:bookmarkStart w:id="25" w:name="d0e185"/>
+    <w:bookmarkStart w:id="25" w:name="d0e177"/>
     <w:p>
       <w:pPr>
         <w:shd w:val="clear" w:fill="e0e0e0"/>
@@ -2782,6 +2340,7 @@
     <w:bookmarkStart w:id="29" w:name="information_chapter"/>
     <w:p>
       <w:pPr>
+        <w:keepNext/>
         <w:spacing w:before="200" w:after="0" w:line="240" w:lineRule="auto"/>
       </w:pPr>
       <w:r>
@@ -2857,15 +2416,15 @@
       </w:r>
     </w:p>
     <w:bookmarkEnd w:id="32"/>
-    <w:bookmarkStart w:id="33" w:name="d0e217"/>
-    <w:bookmarkStart w:id="34" w:name="d0e221"/>
-    <w:bookmarkStart w:id="35" w:name="d0e227"/>
-    <w:bookmarkStart w:id="36" w:name="d0e231"/>
-    <w:bookmarkStart w:id="37" w:name="d0e239"/>
-    <w:bookmarkStart w:id="38" w:name="d0e245"/>
-    <w:bookmarkStart w:id="39" w:name="d0e249"/>
-    <w:bookmarkStart w:id="40" w:name="d0e257"/>
-    <w:bookmarkStart w:id="41" w:name="d0e263"/>
+    <w:bookmarkStart w:id="33" w:name="d0e209"/>
+    <w:bookmarkStart w:id="34" w:name="d0e213"/>
+    <w:bookmarkStart w:id="35" w:name="d0e219"/>
+    <w:bookmarkStart w:id="36" w:name="d0e223"/>
+    <w:bookmarkStart w:id="37" w:name="d0e231"/>
+    <w:bookmarkStart w:id="38" w:name="d0e237"/>
+    <w:bookmarkStart w:id="39" w:name="d0e241"/>
+    <w:bookmarkStart w:id="40" w:name="d0e249"/>
+    <w:bookmarkStart w:id="41" w:name="d0e255"/>
     <w:p>
       <w:pPr>
         <w:spacing w:before="200" w:after="0" w:line="240" w:lineRule="auto"/>
@@ -2982,7 +2541,7 @@
           <w:color w:val="000000"/>
           <w:sz w:val="20"/>
         </w:rPr>
-        <w:t>em dash, … ellipsis, → right arrow, ← left arrow, ⇒ right double arrow, ⇐ left double arrow.</w:t>
+        <w:t>em dash, … ellipsis.</w:t>
       </w:r>
     </w:p>
     <w:p>
@@ -3001,6 +2560,7 @@
     </w:p>
     <w:p>
       <w:pPr>
+        <w:keepNext/>
         <w:spacing w:before="240" w:after="0" w:line="240" w:lineRule="auto"/>
         <w:jc w:val="both"/>
       </w:pPr>
@@ -3014,8 +2574,8 @@
         <w:t>Notes</w:t>
       </w:r>
     </w:p>
-    <w:bookmarkStart w:id="42" w:name="d0e277"/>
-    <w:bookmarkStart w:id="43" w:name="d0e280"/>
+    <w:bookmarkStart w:id="42" w:name="d0e269"/>
+    <w:bookmarkStart w:id="43" w:name="d0e272"/>
     <w:p>
       <w:pPr>
         <w:numPr>
@@ -3040,7 +2600,7 @@
     </w:p>
     <w:bookmarkEnd w:id="43"/>
     <w:bookmarkEnd w:id="42"/>
-    <w:bookmarkStart w:id="44" w:name="d0e283"/>
+    <w:bookmarkStart w:id="44" w:name="d0e275"/>
     <w:p>
       <w:pPr>
         <w:numPr>
@@ -3064,9 +2624,10 @@
       </w:r>
     </w:p>
     <w:bookmarkEnd w:id="44"/>
-    <w:bookmarkStart w:id="45" w:name="d0e286"/>
-    <w:p>
-      <w:pPr>
+    <w:bookmarkStart w:id="45" w:name="d0e278"/>
+    <w:p>
+      <w:pPr>
+        <w:keepNext/>
         <w:spacing w:before="240" w:after="0" w:line="240" w:lineRule="auto"/>
         <w:jc w:val="both"/>
       </w:pPr>
@@ -3095,8 +2656,8 @@
         <w:t>Qui in magna commodo, est labitur dolorum an. Est ne magna primis adolescens.</w:t>
       </w:r>
     </w:p>
-    <w:bookmarkStart w:id="46" w:name="d0e291"/>
-    <w:bookmarkStart w:id="47" w:name="d0e292"/>
+    <w:bookmarkStart w:id="46" w:name="d0e283"/>
+    <w:bookmarkStart w:id="47" w:name="d0e284"/>
     <w:p>
       <w:pPr>
         <w:numPr>
@@ -3121,7 +2682,7 @@
     </w:p>
     <w:bookmarkEnd w:id="47"/>
     <w:bookmarkEnd w:id="46"/>
-    <w:bookmarkStart w:id="48" w:name="d0e295"/>
+    <w:bookmarkStart w:id="48" w:name="d0e287"/>
     <w:p>
       <w:pPr>
         <w:numPr>
@@ -3145,7 +2706,7 @@
       </w:r>
     </w:p>
     <w:bookmarkEnd w:id="48"/>
-    <w:bookmarkStart w:id="49" w:name="d0e298"/>
+    <w:bookmarkStart w:id="49" w:name="d0e290"/>
     <w:p>
       <w:pPr>
         <w:numPr>
@@ -3169,9 +2730,10 @@
       </w:r>
     </w:p>
     <w:bookmarkEnd w:id="49"/>
-    <w:bookmarkStart w:id="50" w:name="d0e301"/>
-    <w:p>
-      <w:pPr>
+    <w:bookmarkStart w:id="50" w:name="d0e293"/>
+    <w:p>
+      <w:pPr>
+        <w:keepNext/>
         <w:spacing w:before="240" w:after="0" w:line="240" w:lineRule="auto"/>
         <w:jc w:val="both"/>
       </w:pPr>
@@ -3216,6 +2778,7 @@
               <w:bottom w:val="single" w:sz="4" w:color="000000"/>
               <w:right w:val="single" w:sz="4" w:color="000000"/>
             </w:tcBorders>
+            <w:shd w:val="clear" w:fill="e0e0e0"/>
             <w:tcMar>
               <w:top w:w="40" w:type="dxa"/>
               <w:left w:w="40" w:type="dxa"/>
@@ -3226,6 +2789,7 @@
           </w:tcPr>
           <w:p>
             <w:pPr>
+              <w:keepNext/>
               <w:spacing w:before="0" w:after="0" w:line="240" w:lineRule="auto"/>
             </w:pPr>
             <w:r>
@@ -3246,6 +2810,7 @@
               <w:bottom w:val="single" w:sz="4" w:color="000000"/>
               <w:right w:val="single" w:sz="4" w:color="000000"/>
             </w:tcBorders>
+            <w:shd w:val="clear" w:fill="e0e0e0"/>
             <w:tcMar>
               <w:top w:w="40" w:type="dxa"/>
               <w:left w:w="40" w:type="dxa"/>
@@ -3436,6 +3001,7 @@
     <w:bookmarkStart w:id="51" w:name="advanced_features"/>
     <w:p>
       <w:pPr>
+        <w:keepNext/>
         <w:spacing w:before="200" w:after="0" w:line="240" w:lineRule="auto"/>
       </w:pPr>
       <w:r>
@@ -3479,8 +3045,8 @@
         <w:t>AsciiDoc supports many advanced features such as:</w:t>
       </w:r>
     </w:p>
-    <w:bookmarkStart w:id="53" w:name="d0e344"/>
-    <w:bookmarkStart w:id="54" w:name="d0e345"/>
+    <w:bookmarkStart w:id="53" w:name="d0e336"/>
+    <w:bookmarkStart w:id="54" w:name="d0e337"/>
     <w:p>
       <w:pPr>
         <w:numPr>
@@ -3505,7 +3071,7 @@
     </w:p>
     <w:bookmarkEnd w:id="54"/>
     <w:bookmarkEnd w:id="53"/>
-    <w:bookmarkStart w:id="55" w:name="d0e348"/>
+    <w:bookmarkStart w:id="55" w:name="d0e340"/>
     <w:p>
       <w:pPr>
         <w:numPr>
@@ -3529,7 +3095,7 @@
       </w:r>
     </w:p>
     <w:bookmarkEnd w:id="55"/>
-    <w:bookmarkStart w:id="56" w:name="d0e351"/>
+    <w:bookmarkStart w:id="56" w:name="d0e343"/>
     <w:p>
       <w:pPr>
         <w:numPr>
@@ -3549,11 +3115,11 @@
           <w:color w:val="000000"/>
           <w:sz w:val="20"/>
         </w:rPr>
-        <w:t>QR code library</w:t>
+        <w:t>Macros to include system commands</w:t>
       </w:r>
     </w:p>
     <w:bookmarkEnd w:id="56"/>
-    <w:bookmarkStart w:id="57" w:name="d0e354"/>
+    <w:bookmarkStart w:id="57" w:name="d0e346"/>
     <w:p>
       <w:pPr>
         <w:numPr>
@@ -3573,11 +3139,11 @@
           <w:color w:val="000000"/>
           <w:sz w:val="20"/>
         </w:rPr>
-        <w:t>Macros to include system commands</w:t>
+        <w:t>Loading a CSV file into a table</w:t>
       </w:r>
     </w:p>
     <w:bookmarkEnd w:id="57"/>
-    <w:bookmarkStart w:id="58" w:name="d0e357"/>
+    <w:bookmarkStart w:id="58" w:name="d0e349"/>
     <w:p>
       <w:pPr>
         <w:numPr>
@@ -3597,11 +3163,11 @@
           <w:color w:val="000000"/>
           <w:sz w:val="20"/>
         </w:rPr>
-        <w:t>Loading a CSV file into a table</w:t>
+        <w:t>Conditional inclusion macros</w:t>
       </w:r>
     </w:p>
     <w:bookmarkEnd w:id="58"/>
-    <w:bookmarkStart w:id="59" w:name="d0e360"/>
+    <w:bookmarkStart w:id="59" w:name="d0e352"/>
     <w:p>
       <w:pPr>
         <w:numPr>
@@ -3621,35 +3187,11 @@
           <w:color w:val="000000"/>
           <w:sz w:val="20"/>
         </w:rPr>
-        <w:t>Conditional inclusion macros</w:t>
+        <w:t>Embedding images in data-uri for XHTML output</w:t>
       </w:r>
     </w:p>
     <w:bookmarkEnd w:id="59"/>
-    <w:bookmarkStart w:id="60" w:name="d0e363"/>
-    <w:p>
-      <w:pPr>
-        <w:numPr>
-          <w:ilvl w:val="0"/>
-          <w:numId w:val="3"/>
-        </w:numPr>
-        <w:tabs>
-          <w:tab w:val="left" w:pos="200"/>
-        </w:tabs>
-        <w:spacing w:before="200" w:after="0" w:line="240" w:lineRule="auto"/>
-        <w:ind w:left="200" w:right="0" w:hanging="200"/>
-        <w:jc w:val="both"/>
-      </w:pPr>
-      <w:r>
-        <w:rPr>
-          <w:rFonts w:ascii="Times New Roman" w:hAnsi="Times New Roman"/>
-          <w:color w:val="000000"/>
-          <w:sz w:val="20"/>
-        </w:rPr>
-        <w:t>Embedding images in data-uri for XHTML output</w:t>
-      </w:r>
-    </w:p>
-    <w:bookmarkEnd w:id="60"/>
-    <w:bookmarkStart w:id="61" w:name="_embed_images_in_data_uri"/>
+    <w:bookmarkStart w:id="60" w:name="_embed_images_in_data_uri"/>
     <w:p>
       <w:pPr>
         <w:spacing w:before="200" w:after="0" w:line="240" w:lineRule="auto"/>
@@ -3664,7 +3206,7 @@
         <w:t>1.1. Embed images in data-uri</w:t>
       </w:r>
     </w:p>
-    <w:bookmarkEnd w:id="61"/>
+    <w:bookmarkEnd w:id="60"/>
     <w:p>
       <w:pPr>
         <w:spacing w:before="200" w:after="0" w:line="240" w:lineRule="auto"/>
@@ -3676,10 +3218,10 @@
           <w:color w:val="000000"/>
           <w:sz w:val="20"/>
         </w:rPr>
-        <w:t>This is built-in to AsciiDoc and enables you to convert your PNG images into base64 encodings that are included in the HTML output file. This avoids having to distribute the images files. Read the AsciiDoc documentation for instructions using :data-uri:.</w:t>
-      </w:r>
-    </w:p>
-    <w:bookmarkStart w:id="62" w:name="_graphviz_charts"/>
+        <w:t>This is built-in to AsciiDoc and enables you to convert your PNG images into base64 encodings that are included in the HTML output file. When you use this feature, the image data is included in the asciidoc file and avoids having to distribute the images files. For more information read the AsciiDoc documentation for instructions using :data-uri:.</w:t>
+      </w:r>
+    </w:p>
+    <w:bookmarkStart w:id="61" w:name="_graphviz_charts"/>
     <w:p>
       <w:pPr>
         <w:spacing w:before="200" w:after="0" w:line="240" w:lineRule="auto"/>
@@ -3694,7 +3236,7 @@
         <w:t>1.2. Graphviz charts</w:t>
       </w:r>
     </w:p>
-    <w:bookmarkEnd w:id="62"/>
+    <w:bookmarkEnd w:id="61"/>
     <w:p>
       <w:pPr>
         <w:spacing w:before="200" w:after="0" w:line="240" w:lineRule="auto"/>
@@ -3706,11 +3248,11 @@
           <w:color w:val="000000"/>
           <w:sz w:val="20"/>
         </w:rPr>
-        <w:t>This requires that you install Graphviz on the computer that generates output.</w:t>
-      </w:r>
-    </w:p>
-    <w:bookmarkStart w:id="63" w:name="d0e376"/>
-    <w:bookmarkStart w:id="64" w:name="d0e377"/>
+        <w:t>This requires that you install Graphviz on the computer that generates output. If you see the error message "IndexError: list index out of range" then Graphviz cannot be found. In case of such an error check that Graphviz is on your environment "PATH" variable. Depending on how Graphviz was installed, you also may need to run "dot -c" (with installer's privileges) to register the plugins.</w:t>
+      </w:r>
+    </w:p>
+    <w:bookmarkStart w:id="62" w:name="d0e365"/>
+    <w:bookmarkStart w:id="63" w:name="d0e366"/>
     <w:p>
       <w:pPr>
         <w:spacing w:before="200" w:after="0" w:line="240" w:lineRule="auto"/>
@@ -3724,13 +3266,13 @@
         </w:rPr>
         <w:drawing>
           <wp:inline>
-            <wp:extent cx="3436620" cy="449580"/>
-            <wp:docPr id="3" name="/private/var/folders/bc/h8x01pnj2l7cz_l5f0lq19_w0000gn/T/xxe7059084369973697887/resources/book_advanced__1.png"/>
+            <wp:extent cx="3360420" cy="449580"/>
+            <wp:docPr id="3" name="C:\Users\shawn\AppData\Local\Temp\xxe7149037621499588758_d\resources\book_advanced__1.png"/>
             <a:graphic>
               <a:graphicData uri="http://schemas.openxmlformats.org/drawingml/2006/picture">
                 <p:pic>
                   <p:nvPicPr>
-                    <p:cNvPr id="4" name="/private/var/folders/bc/h8x01pnj2l7cz_l5f0lq19_w0000gn/T/xxe7059084369973697887/resources/book_advanced__1.png"/>
+                    <p:cNvPr id="4" name="C:\Users\shawn\AppData\Local\Temp\xxe7149037621499588758_d\resources\book_advanced__1.png"/>
                     <p:cNvPicPr/>
                   </p:nvPicPr>
                   <p:blipFill>
@@ -3743,7 +3285,7 @@
                   <p:spPr>
                     <a:xfrm>
                       <a:off x="0" y="0"/>
-                      <a:ext cx="3436620" cy="449580"/>
+                      <a:ext cx="3360420" cy="449580"/>
                     </a:xfrm>
                     <a:prstGeom prst="rect"/>
                   </p:spPr>
@@ -3754,10 +3296,10 @@
         </w:drawing>
       </w:r>
     </w:p>
-    <w:bookmarkEnd w:id="64"/>
     <w:bookmarkEnd w:id="63"/>
-    <w:bookmarkStart w:id="65" w:name="d0e383"/>
-    <w:bookmarkStart w:id="66" w:name="d0e384"/>
+    <w:bookmarkEnd w:id="62"/>
+    <w:bookmarkStart w:id="64" w:name="d0e372"/>
+    <w:bookmarkStart w:id="65" w:name="d0e373"/>
     <w:p>
       <w:pPr>
         <w:spacing w:before="200" w:after="0" w:line="240" w:lineRule="auto"/>
@@ -3771,13 +3313,13 @@
         </w:rPr>
         <w:drawing>
           <wp:inline>
-            <wp:extent cx="2072640" cy="2316480"/>
-            <wp:docPr id="5" name="/private/var/folders/bc/h8x01pnj2l7cz_l5f0lq19_w0000gn/T/xxe7059084369973697887/resources/test_sample2.png"/>
+            <wp:extent cx="1897380" cy="2293620"/>
+            <wp:docPr id="5" name="C:\Users\shawn\AppData\Local\Temp\xxe7149037621499588758_d\resources\test_sample2.png"/>
             <a:graphic>
               <a:graphicData uri="http://schemas.openxmlformats.org/drawingml/2006/picture">
                 <p:pic>
                   <p:nvPicPr>
-                    <p:cNvPr id="6" name="/private/var/folders/bc/h8x01pnj2l7cz_l5f0lq19_w0000gn/T/xxe7059084369973697887/resources/test_sample2.png"/>
+                    <p:cNvPr id="6" name="C:\Users\shawn\AppData\Local\Temp\xxe7149037621499588758_d\resources\test_sample2.png"/>
                     <p:cNvPicPr/>
                   </p:nvPicPr>
                   <p:blipFill>
@@ -3790,7 +3332,7 @@
                   <p:spPr>
                     <a:xfrm>
                       <a:off x="0" y="0"/>
-                      <a:ext cx="2072640" cy="2316480"/>
+                      <a:ext cx="1897380" cy="2293620"/>
                     </a:xfrm>
                     <a:prstGeom prst="rect"/>
                   </p:spPr>
@@ -3801,10 +3343,10 @@
         </w:drawing>
       </w:r>
     </w:p>
-    <w:bookmarkEnd w:id="66"/>
     <w:bookmarkEnd w:id="65"/>
-    <w:bookmarkStart w:id="67" w:name="d0e390"/>
-    <w:bookmarkStart w:id="68" w:name="d0e391"/>
+    <w:bookmarkEnd w:id="64"/>
+    <w:bookmarkStart w:id="66" w:name="d0e379"/>
+    <w:bookmarkStart w:id="67" w:name="d0e380"/>
     <w:p>
       <w:pPr>
         <w:spacing w:before="200" w:after="0" w:line="240" w:lineRule="auto"/>
@@ -3818,13 +3360,13 @@
         </w:rPr>
         <w:drawing>
           <wp:inline>
-            <wp:extent cx="1310640" cy="1341120"/>
-            <wp:docPr id="7" name="/private/var/folders/bc/h8x01pnj2l7cz_l5f0lq19_w0000gn/T/xxe7059084369973697887/resources/test_sample3.png"/>
+            <wp:extent cx="1257300" cy="1333500"/>
+            <wp:docPr id="7" name="C:\Users\shawn\AppData\Local\Temp\xxe7149037621499588758_d\resources\test_sample3.png"/>
             <a:graphic>
               <a:graphicData uri="http://schemas.openxmlformats.org/drawingml/2006/picture">
                 <p:pic>
                   <p:nvPicPr>
-                    <p:cNvPr id="8" name="/private/var/folders/bc/h8x01pnj2l7cz_l5f0lq19_w0000gn/T/xxe7059084369973697887/resources/test_sample3.png"/>
+                    <p:cNvPr id="8" name="C:\Users\shawn\AppData\Local\Temp\xxe7149037621499588758_d\resources\test_sample3.png"/>
                     <p:cNvPicPr/>
                   </p:nvPicPr>
                   <p:blipFill>
@@ -3837,7 +3379,7 @@
                   <p:spPr>
                     <a:xfrm>
                       <a:off x="0" y="0"/>
-                      <a:ext cx="1310640" cy="1341120"/>
+                      <a:ext cx="1257300" cy="1333500"/>
                     </a:xfrm>
                     <a:prstGeom prst="rect"/>
                   </p:spPr>
@@ -3848,9 +3390,9 @@
         </w:drawing>
       </w:r>
     </w:p>
-    <w:bookmarkEnd w:id="68"/>
     <w:bookmarkEnd w:id="67"/>
-    <w:bookmarkStart w:id="69" w:name="_callouts"/>
+    <w:bookmarkEnd w:id="66"/>
+    <w:bookmarkStart w:id="68" w:name="_callouts"/>
     <w:p>
       <w:pPr>
         <w:spacing w:before="200" w:after="0" w:line="240" w:lineRule="auto"/>
@@ -3865,7 +3407,7 @@
         <w:t>1.3. Callouts</w:t>
       </w:r>
     </w:p>
-    <w:bookmarkEnd w:id="69"/>
+    <w:bookmarkEnd w:id="68"/>
     <w:p>
       <w:pPr>
         <w:spacing w:before="200" w:after="0" w:line="240" w:lineRule="auto"/>
@@ -3895,7 +3437,7 @@
         <w:t>MS-DOS directory listing. </w:t>
       </w:r>
     </w:p>
-    <w:bookmarkStart w:id="70" w:name="d0e406"/>
+    <w:bookmarkStart w:id="69" w:name="d0e395"/>
     <w:p>
       <w:pPr>
         <w:shd w:val="clear" w:fill="e0e0e0"/>
@@ -3946,7 +3488,7 @@
         </w:rPr>
         <w:t xml:space="preserve">10/16/97  14:11         &lt;DIR&gt;    DOS            </w:t>
       </w:r>
-      <w:bookmarkStart w:id="71" w:name="CO1_1"/>
+      <w:bookmarkStart w:id="70" w:name="CO1_1"/>
       <w:r>
         <w:rPr>
           <w:rFonts w:ascii="Courier New" w:hAnsi="Courier New"/>
@@ -3985,7 +3527,7 @@
           </wp:inline>
         </w:drawing>
       </w:r>
-      <w:bookmarkEnd w:id="71"/>
+      <w:bookmarkEnd w:id="70"/>
       <w:r>
         <w:rPr>
           <w:rFonts w:ascii="Courier New" w:hAnsi="Courier New"/>
@@ -4076,7 +3618,7 @@
         </w:rPr>
         <w:t xml:space="preserve">10/16/97  14:25             119  AUTOEXEC.BAT   </w:t>
       </w:r>
-      <w:bookmarkStart w:id="72" w:name="CO1_2"/>
+      <w:bookmarkStart w:id="71" w:name="CO1_2"/>
       <w:r>
         <w:rPr>
           <w:rFonts w:ascii="Courier New" w:hAnsi="Courier New"/>
@@ -4115,7 +3657,7 @@
           </wp:inline>
         </w:drawing>
       </w:r>
-      <w:bookmarkEnd w:id="72"/>
+      <w:bookmarkEnd w:id="71"/>
       <w:r>
         <w:rPr>
           <w:rFonts w:ascii="Courier New" w:hAnsi="Courier New"/>
@@ -4188,7 +3730,7 @@
         </w:rPr>
         <w:t xml:space="preserve"> 2/13/94   6:21           9,349  WINA20.386     </w:t>
       </w:r>
-      <w:bookmarkStart w:id="73" w:name="CO1_3"/>
+      <w:bookmarkStart w:id="72" w:name="CO1_3"/>
       <w:r>
         <w:rPr>
           <w:rFonts w:ascii="Courier New" w:hAnsi="Courier New"/>
@@ -4227,7 +3769,7 @@
           </wp:inline>
         </w:drawing>
       </w:r>
-      <w:bookmarkEnd w:id="73"/>
+      <w:bookmarkEnd w:id="72"/>
       <w:r>
         <w:rPr>
           <w:rFonts w:ascii="Courier New" w:hAnsi="Courier New"/>
@@ -4247,14 +3789,14 @@
         <w:t xml:space="preserve">-----------------------------------------------------</w:t>
       </w:r>
     </w:p>
-    <w:bookmarkEnd w:id="70"/>
-    <w:bookmarkStart w:id="74" w:name="d0e414"/>
+    <w:bookmarkEnd w:id="69"/>
+    <w:bookmarkStart w:id="73" w:name="d0e403"/>
     <w:p>
       <w:pPr>
         <w:shd w:val="clear" w:fill="e0e0e0"/>
         <w:spacing w:before="166" w:after="0" w:line="240" w:lineRule="auto"/>
       </w:pPr>
-      <w:bookmarkStart w:id="75" w:name="CO1_4"/>
+      <w:bookmarkStart w:id="74" w:name="CO1_4"/>
       <w:r>
         <w:rPr>
           <w:rFonts w:ascii="Courier New" w:hAnsi="Courier New"/>
@@ -4265,16 +3807,16 @@
         <w:drawing>
           <wp:inline>
             <wp:extent cx="88900" cy="88900"/>
-            <wp:docPr id="15" name="Picture 7"/>
+            <wp:docPr id="15" name="Picture 4"/>
             <a:graphic>
               <a:graphicData uri="http://schemas.openxmlformats.org/drawingml/2006/picture">
                 <p:pic>
                   <p:nvPicPr>
-                    <p:cNvPr id="16" name="Picture 7"/>
+                    <p:cNvPr id="16" name="Picture 4"/>
                     <p:cNvPicPr/>
                   </p:nvPicPr>
                   <p:blipFill>
-                    <a:blip r:embed="r44"/>
+                    <a:blip r:embed="r41"/>
                     <a:srcRect/>
                     <a:stretch>
                       <a:fillRect/>
@@ -4293,7 +3835,7 @@
           </wp:inline>
         </w:drawing>
       </w:r>
-      <w:bookmarkEnd w:id="75"/>
+      <w:bookmarkEnd w:id="74"/>
       <w:r>
         <w:rPr>
           <w:rFonts w:ascii="Courier New" w:hAnsi="Courier New"/>
@@ -4312,7 +3854,7 @@
         </w:rPr>
         <w:br w:type="textWrapping"/>
       </w:r>
-      <w:bookmarkStart w:id="76" w:name="CO1_5"/>
+      <w:bookmarkStart w:id="75" w:name="CO1_5"/>
       <w:r>
         <w:rPr>
           <w:rFonts w:ascii="Courier New" w:hAnsi="Courier New"/>
@@ -4323,16 +3865,16 @@
         <w:drawing>
           <wp:inline>
             <wp:extent cx="88900" cy="88900"/>
-            <wp:docPr id="17" name="Picture 8"/>
+            <wp:docPr id="17" name="Picture 5"/>
             <a:graphic>
               <a:graphicData uri="http://schemas.openxmlformats.org/drawingml/2006/picture">
                 <p:pic>
                   <p:nvPicPr>
-                    <p:cNvPr id="18" name="Picture 8"/>
+                    <p:cNvPr id="18" name="Picture 5"/>
                     <p:cNvPicPr/>
                   </p:nvPicPr>
                   <p:blipFill>
-                    <a:blip r:embed="r45"/>
+                    <a:blip r:embed="r42"/>
                     <a:srcRect/>
                     <a:stretch>
                       <a:fillRect/>
@@ -4351,7 +3893,7 @@
           </wp:inline>
         </w:drawing>
       </w:r>
-      <w:bookmarkEnd w:id="76"/>
+      <w:bookmarkEnd w:id="75"/>
       <w:r>
         <w:rPr>
           <w:rFonts w:ascii="Courier New" w:hAnsi="Courier New"/>
@@ -4370,7 +3912,7 @@
         </w:rPr>
         <w:br w:type="textWrapping"/>
       </w:r>
-      <w:bookmarkStart w:id="77" w:name="CO1_6"/>
+      <w:bookmarkStart w:id="76" w:name="CO1_6"/>
       <w:r>
         <w:rPr>
           <w:rFonts w:ascii="Courier New" w:hAnsi="Courier New"/>
@@ -4381,16 +3923,16 @@
         <w:drawing>
           <wp:inline>
             <wp:extent cx="88900" cy="88900"/>
-            <wp:docPr id="19" name="Picture 9"/>
+            <wp:docPr id="19" name="Picture 6"/>
             <a:graphic>
               <a:graphicData uri="http://schemas.openxmlformats.org/drawingml/2006/picture">
                 <p:pic>
                   <p:nvPicPr>
-                    <p:cNvPr id="20" name="Picture 9"/>
+                    <p:cNvPr id="20" name="Picture 6"/>
                     <p:cNvPicPr/>
                   </p:nvPicPr>
                   <p:blipFill>
-                    <a:blip r:embed="r46"/>
+                    <a:blip r:embed="r43"/>
                     <a:srcRect/>
                     <a:stretch>
                       <a:fillRect/>
@@ -4409,7 +3951,7 @@
           </wp:inline>
         </w:drawing>
       </w:r>
-      <w:bookmarkEnd w:id="77"/>
+      <w:bookmarkEnd w:id="76"/>
       <w:r>
         <w:rPr>
           <w:rFonts w:ascii="Courier New" w:hAnsi="Courier New"/>
@@ -4420,8 +3962,8 @@
         <w:t xml:space="preserve"> Some sort of Windows 3.1 hack.</w:t>
       </w:r>
     </w:p>
-    <w:bookmarkEnd w:id="74"/>
-    <w:bookmarkStart w:id="78" w:name="_qr_code"/>
+    <w:bookmarkEnd w:id="73"/>
+    <w:bookmarkStart w:id="77" w:name="_macros"/>
     <w:p>
       <w:pPr>
         <w:spacing w:before="200" w:after="0" w:line="240" w:lineRule="auto"/>
@@ -4433,10 +3975,10 @@
           <w:color w:val="000000"/>
           <w:sz w:val="29"/>
         </w:rPr>
-        <w:t>1.4. QR Code</w:t>
-      </w:r>
-    </w:p>
-    <w:bookmarkEnd w:id="78"/>
+        <w:t>1.4. Macros</w:t>
+      </w:r>
+    </w:p>
+    <w:bookmarkEnd w:id="77"/>
     <w:p>
       <w:pPr>
         <w:spacing w:before="200" w:after="0" w:line="240" w:lineRule="auto"/>
@@ -4448,11 +3990,186 @@
           <w:color w:val="000000"/>
           <w:sz w:val="20"/>
         </w:rPr>
-        <w:t>This requires that you install qrencode and the qrcode plugin for AsciiDoc on the computer that generates output.</w:t>
-      </w:r>
-    </w:p>
-    <w:bookmarkStart w:id="79" w:name="d0e426"/>
-    <w:bookmarkStart w:id="80" w:name="d0e427"/>
+        <w:t>Run script on your system and incorporate that into the documentation. Using dir in a Windows environment. Change to a different command to match your OS.</w:t>
+      </w:r>
+    </w:p>
+    <w:bookmarkStart w:id="78" w:name="d0e415"/>
+    <w:p>
+      <w:pPr>
+        <w:shd w:val="clear" w:fill="e0e0e0"/>
+        <w:spacing w:before="166" w:after="0" w:line="240" w:lineRule="auto"/>
+      </w:pPr>
+      <w:r>
+        <w:rPr>
+          <w:rFonts w:ascii="Courier New" w:hAnsi="Courier New"/>
+          <w:color w:val="000000"/>
+          <w:sz w:val="17"/>
+          <w:shd w:val="clear" w:fill="e0e0e0"/>
+        </w:rPr>
+        <w:t xml:space="preserve"> Volume in drive C is BOOTC</w:t>
+      </w:r>
+      <w:r>
+        <w:rPr>
+          <w:rFonts w:ascii="Courier New" w:hAnsi="Courier New"/>
+          <w:color w:val="000000"/>
+          <w:sz w:val="17"/>
+          <w:shd w:val="clear" w:fill="e0e0e0"/>
+        </w:rPr>
+        <w:br w:type="textWrapping"/>
+      </w:r>
+      <w:r>
+        <w:rPr>
+          <w:rFonts w:ascii="Courier New" w:hAnsi="Courier New"/>
+          <w:color w:val="000000"/>
+          <w:sz w:val="17"/>
+          <w:shd w:val="clear" w:fill="e0e0e0"/>
+        </w:rPr>
+        <w:t xml:space="preserve"> Volume Serial Number is 1F34-7217</w:t>
+      </w:r>
+      <w:r>
+        <w:rPr>
+          <w:rFonts w:ascii="Courier New" w:hAnsi="Courier New"/>
+          <w:color w:val="000000"/>
+          <w:sz w:val="17"/>
+          <w:shd w:val="clear" w:fill="e0e0e0"/>
+        </w:rPr>
+        <w:br w:type="textWrapping"/>
+      </w:r>
+      <w:r>
+        <w:rPr>
+          <w:rFonts w:ascii="Courier New" w:hAnsi="Courier New"/>
+          <w:color w:val="000000"/>
+          <w:sz w:val="17"/>
+          <w:shd w:val="clear" w:fill="e0e0e0"/>
+        </w:rPr>
+        <w:br w:type="textWrapping"/>
+      </w:r>
+      <w:r>
+        <w:rPr>
+          <w:rFonts w:ascii="Courier New" w:hAnsi="Courier New"/>
+          <w:color w:val="000000"/>
+          <w:sz w:val="17"/>
+          <w:shd w:val="clear" w:fill="e0e0e0"/>
+        </w:rPr>
+        <w:t xml:space="preserve"> Directory of C:\asciidoc</w:t>
+      </w:r>
+      <w:r>
+        <w:rPr>
+          <w:rFonts w:ascii="Courier New" w:hAnsi="Courier New"/>
+          <w:color w:val="000000"/>
+          <w:sz w:val="17"/>
+          <w:shd w:val="clear" w:fill="e0e0e0"/>
+        </w:rPr>
+        <w:br w:type="textWrapping"/>
+      </w:r>
+      <w:r>
+        <w:rPr>
+          <w:rFonts w:ascii="Courier New" w:hAnsi="Courier New"/>
+          <w:color w:val="000000"/>
+          <w:sz w:val="17"/>
+          <w:shd w:val="clear" w:fill="e0e0e0"/>
+        </w:rPr>
+        <w:br w:type="textWrapping"/>
+      </w:r>
+      <w:r>
+        <w:rPr>
+          <w:rFonts w:ascii="Courier New" w:hAnsi="Courier New"/>
+          <w:color w:val="000000"/>
+          <w:sz w:val="17"/>
+          <w:shd w:val="clear" w:fill="e0e0e0"/>
+        </w:rPr>
+        <w:br w:type="textWrapping"/>
+      </w:r>
+      <w:r>
+        <w:rPr>
+          <w:rFonts w:ascii="Courier New" w:hAnsi="Courier New"/>
+          <w:color w:val="000000"/>
+          <w:sz w:val="17"/>
+          <w:shd w:val="clear" w:fill="e0e0e0"/>
+        </w:rPr>
+        <w:t xml:space="preserve"> Directory of C:\asciidoc</w:t>
+      </w:r>
+      <w:r>
+        <w:rPr>
+          <w:rFonts w:ascii="Courier New" w:hAnsi="Courier New"/>
+          <w:color w:val="000000"/>
+          <w:sz w:val="17"/>
+          <w:shd w:val="clear" w:fill="e0e0e0"/>
+        </w:rPr>
+        <w:br w:type="textWrapping"/>
+      </w:r>
+      <w:r>
+        <w:rPr>
+          <w:rFonts w:ascii="Courier New" w:hAnsi="Courier New"/>
+          <w:color w:val="000000"/>
+          <w:sz w:val="17"/>
+          <w:shd w:val="clear" w:fill="e0e0e0"/>
+        </w:rPr>
+        <w:br w:type="textWrapping"/>
+      </w:r>
+      <w:r>
+        <w:rPr>
+          <w:rFonts w:ascii="Courier New" w:hAnsi="Courier New"/>
+          <w:color w:val="000000"/>
+          <w:sz w:val="17"/>
+          <w:shd w:val="clear" w:fill="e0e0e0"/>
+        </w:rPr>
+        <w:t xml:space="preserve">01/06/2021  12:41 AM             8,053 sample_conversions.asciidoc</w:t>
+      </w:r>
+      <w:r>
+        <w:rPr>
+          <w:rFonts w:ascii="Courier New" w:hAnsi="Courier New"/>
+          <w:color w:val="000000"/>
+          <w:sz w:val="17"/>
+          <w:shd w:val="clear" w:fill="e0e0e0"/>
+        </w:rPr>
+        <w:br w:type="textWrapping"/>
+      </w:r>
+      <w:r>
+        <w:rPr>
+          <w:rFonts w:ascii="Courier New" w:hAnsi="Courier New"/>
+          <w:color w:val="000000"/>
+          <w:sz w:val="17"/>
+          <w:shd w:val="clear" w:fill="e0e0e0"/>
+        </w:rPr>
+        <w:t xml:space="preserve">               1 File(s)          8,053 bytes</w:t>
+      </w:r>
+      <w:r>
+        <w:rPr>
+          <w:rFonts w:ascii="Courier New" w:hAnsi="Courier New"/>
+          <w:color w:val="000000"/>
+          <w:sz w:val="17"/>
+          <w:shd w:val="clear" w:fill="e0e0e0"/>
+        </w:rPr>
+        <w:br w:type="textWrapping"/>
+      </w:r>
+      <w:r>
+        <w:rPr>
+          <w:rFonts w:ascii="Courier New" w:hAnsi="Courier New"/>
+          <w:color w:val="000000"/>
+          <w:sz w:val="17"/>
+          <w:shd w:val="clear" w:fill="e0e0e0"/>
+        </w:rPr>
+        <w:t xml:space="preserve">               0 Dir(s)  128,321,863,680 bytes free</w:t>
+      </w:r>
+    </w:p>
+    <w:bookmarkEnd w:id="78"/>
+    <w:bookmarkStart w:id="79" w:name="_external_scripts"/>
+    <w:p>
+      <w:pPr>
+        <w:spacing w:before="200" w:after="0" w:line="240" w:lineRule="auto"/>
+      </w:pPr>
+      <w:r>
+        <w:rPr>
+          <w:rFonts w:ascii="Arial" w:hAnsi="Arial"/>
+          <w:b/>
+          <w:color w:val="000000"/>
+          <w:sz w:val="29"/>
+        </w:rPr>
+        <w:t>1.5. External scripts</w:t>
+      </w:r>
+    </w:p>
+    <w:bookmarkEnd w:id="79"/>
     <w:p>
       <w:pPr>
         <w:spacing w:before="200" w:after="0" w:line="240" w:lineRule="auto"/>
@@ -4464,161 +4181,49 @@
           <w:color w:val="000000"/>
           <w:sz w:val="20"/>
         </w:rPr>
+        <w:t>For example, run an external script such as a pychart and then load the resulting image.</w:t>
+      </w:r>
+    </w:p>
+    <w:p>
+      <w:pPr>
+        <w:spacing w:before="200" w:after="0" w:line="240" w:lineRule="auto"/>
+        <w:jc w:val="both"/>
+      </w:pPr>
+      <w:r>
+        <w:rPr>
+          <w:rFonts w:ascii="Times New Roman" w:hAnsi="Times New Roman"/>
+          <w:color w:val="000000"/>
+          <w:sz w:val="20"/>
+        </w:rPr>
+        <w:t>&lt;svg baseProfile="full" height="200" version="1.1" width="200" xmlns="http://www.w3.org/2000/svg" xmlns:ev="http://www.w3.org/2001/xml-events" xmlns:xlink="http://www.w3.org/1999/xlink"&gt;&lt;defs /&gt;&lt;a target="_blank" xlink:href="http://www.w3.org"&gt;&lt;ellipse cx="100" cy="50" fill="red" rx="50" ry="25" /&gt;&lt;/a&gt;&lt;/svg&gt;</w:t>
+      </w:r>
+    </w:p>
+    <w:bookmarkStart w:id="80" w:name="d0e424"/>
+    <w:bookmarkStart w:id="81" w:name="d0e425"/>
+    <w:p>
+      <w:pPr>
+        <w:spacing w:before="200" w:after="0" w:line="240" w:lineRule="auto"/>
+        <w:jc w:val="both"/>
+      </w:pPr>
+      <w:r>
+        <w:rPr>
+          <w:rFonts w:ascii="Times New Roman" w:hAnsi="Times New Roman"/>
+          <w:color w:val="000000"/>
+          <w:sz w:val="20"/>
+        </w:rPr>
         <w:drawing>
           <wp:inline>
-            <wp:extent cx="2209800" cy="2209800"/>
-            <wp:docPr id="21" name="/private/var/folders/bc/h8x01pnj2l7cz_l5f0lq19_w0000gn/T/xxe7059084369973697887/resources/book_advanced__2.png"/>
+            <wp:extent cx="2865600" cy="2865600"/>
+            <wp:docPr id="21" name="Picture 7"/>
             <a:graphic>
               <a:graphicData uri="http://schemas.openxmlformats.org/drawingml/2006/picture">
                 <p:pic>
                   <p:nvPicPr>
-                    <p:cNvPr id="22" name="/private/var/folders/bc/h8x01pnj2l7cz_l5f0lq19_w0000gn/T/xxe7059084369973697887/resources/book_advanced__2.png"/>
+                    <p:cNvPr id="22" name="Picture 7"/>
                     <p:cNvPicPr/>
                   </p:nvPicPr>
                   <p:blipFill>
-                    <a:blip r:embed="r47"/>
-                    <a:srcRect/>
-                    <a:stretch>
-                      <a:fillRect/>
-                    </a:stretch>
-                  </p:blipFill>
-                  <p:spPr>
-                    <a:xfrm>
-                      <a:off x="0" y="0"/>
-                      <a:ext cx="2209800" cy="2209800"/>
-                    </a:xfrm>
-                    <a:prstGeom prst="rect"/>
-                  </p:spPr>
-                </p:pic>
-              </a:graphicData>
-            </a:graphic>
-          </wp:inline>
-        </w:drawing>
-      </w:r>
-    </w:p>
-    <w:bookmarkEnd w:id="80"/>
-    <w:bookmarkEnd w:id="79"/>
-    <w:bookmarkStart w:id="81" w:name="_macros"/>
-    <w:p>
-      <w:pPr>
-        <w:spacing w:before="200" w:after="0" w:line="240" w:lineRule="auto"/>
-      </w:pPr>
-      <w:r>
-        <w:rPr>
-          <w:rFonts w:ascii="Arial" w:hAnsi="Arial"/>
-          <w:b/>
-          <w:color w:val="000000"/>
-          <w:sz w:val="29"/>
-        </w:rPr>
-        <w:t>1.5. Macros</w:t>
-      </w:r>
-    </w:p>
-    <w:bookmarkEnd w:id="81"/>
-    <w:p>
-      <w:pPr>
-        <w:spacing w:before="200" w:after="0" w:line="240" w:lineRule="auto"/>
-        <w:jc w:val="both"/>
-      </w:pPr>
-      <w:r>
-        <w:rPr>
-          <w:rFonts w:ascii="Times New Roman" w:hAnsi="Times New Roman"/>
-          <w:color w:val="000000"/>
-          <w:sz w:val="20"/>
-        </w:rPr>
-        <w:t>Run script on your system and incorporate that into the documentation.</w:t>
-      </w:r>
-    </w:p>
-    <w:bookmarkStart w:id="82" w:name="d0e438"/>
-    <w:p>
-      <w:pPr>
-        <w:shd w:val="clear" w:fill="e0e0e0"/>
-        <w:spacing w:before="166" w:after="0" w:line="240" w:lineRule="auto"/>
-      </w:pPr>
-      <w:r>
-        <w:rPr>
-          <w:rFonts w:ascii="Courier New" w:hAnsi="Courier New"/>
-          <w:color w:val="000000"/>
-          <w:sz w:val="17"/>
-          <w:shd w:val="clear" w:fill="e0e0e0"/>
-        </w:rPr>
-        <w:t xml:space="preserve">-rw-r--r--  1 shawn  staff  2915 Nov 15 23:47 README.asciidoc</w:t>
-      </w:r>
-      <w:r>
-        <w:rPr>
-          <w:rFonts w:ascii="Courier New" w:hAnsi="Courier New"/>
-          <w:color w:val="000000"/>
-          <w:sz w:val="17"/>
-          <w:shd w:val="clear" w:fill="e0e0e0"/>
-        </w:rPr>
-        <w:br w:type="textWrapping"/>
-      </w:r>
-      <w:r>
-        <w:rPr>
-          <w:rFonts w:ascii="Courier New" w:hAnsi="Courier New"/>
-          <w:color w:val="000000"/>
-          <w:sz w:val="17"/>
-          <w:shd w:val="clear" w:fill="e0e0e0"/>
-        </w:rPr>
-        <w:t xml:space="preserve">-rw-r--r--  1 shawn  staff  7445 Nov 15 23:47 sample_conversions.asciidoc</w:t>
-      </w:r>
-    </w:p>
-    <w:bookmarkEnd w:id="82"/>
-    <w:bookmarkStart w:id="83" w:name="_external_scripts"/>
-    <w:p>
-      <w:pPr>
-        <w:spacing w:before="200" w:after="0" w:line="240" w:lineRule="auto"/>
-      </w:pPr>
-      <w:r>
-        <w:rPr>
-          <w:rFonts w:ascii="Arial" w:hAnsi="Arial"/>
-          <w:b/>
-          <w:color w:val="000000"/>
-          <w:sz w:val="29"/>
-        </w:rPr>
-        <w:t>1.6. External scripts</w:t>
-      </w:r>
-    </w:p>
-    <w:bookmarkEnd w:id="83"/>
-    <w:p>
-      <w:pPr>
-        <w:spacing w:before="200" w:after="0" w:line="240" w:lineRule="auto"/>
-        <w:jc w:val="both"/>
-      </w:pPr>
-      <w:r>
-        <w:rPr>
-          <w:rFonts w:ascii="Times New Roman" w:hAnsi="Times New Roman"/>
-          <w:color w:val="000000"/>
-          <w:sz w:val="20"/>
-        </w:rPr>
-        <w:t>For example, run an external script such as a pychart and then load the resulting image.</w:t>
-      </w:r>
-    </w:p>
-    <w:bookmarkStart w:id="84" w:name="d0e445"/>
-    <w:bookmarkStart w:id="85" w:name="d0e446"/>
-    <w:p>
-      <w:pPr>
-        <w:spacing w:before="200" w:after="0" w:line="240" w:lineRule="auto"/>
-        <w:jc w:val="both"/>
-      </w:pPr>
-      <w:r>
-        <w:rPr>
-          <w:rFonts w:ascii="Times New Roman" w:hAnsi="Times New Roman"/>
-          <w:color w:val="000000"/>
-          <w:sz w:val="20"/>
-        </w:rPr>
-        <w:drawing>
-          <wp:inline>
-            <wp:extent cx="2865600" cy="2865600"/>
-            <wp:docPr id="23" name="Picture 11"/>
-            <a:graphic>
-              <a:graphicData uri="http://schemas.openxmlformats.org/drawingml/2006/picture">
-                <p:pic>
-                  <p:nvPicPr>
-                    <p:cNvPr id="24" name="Picture 11"/>
-                    <p:cNvPicPr/>
-                  </p:nvPicPr>
-                  <p:blipFill>
-                    <a:blip r:embed="r48"/>
+                    <a:blip r:embed="r44"/>
                     <a:srcRect/>
                     <a:stretch>
                       <a:fillRect/>
@@ -4638,9 +4243,9 @@
         </w:drawing>
       </w:r>
     </w:p>
-    <w:bookmarkEnd w:id="85"/>
-    <w:bookmarkEnd w:id="84"/>
-    <w:bookmarkStart w:id="86" w:name="_importing_csv_data"/>
+    <w:bookmarkEnd w:id="81"/>
+    <w:bookmarkEnd w:id="80"/>
+    <w:bookmarkStart w:id="82" w:name="_importing_csv_data"/>
     <w:p>
       <w:pPr>
         <w:spacing w:before="200" w:after="0" w:line="240" w:lineRule="auto"/>
@@ -4652,10 +4257,10 @@
           <w:color w:val="000000"/>
           <w:sz w:val="29"/>
         </w:rPr>
-        <w:t>1.7. Importing CSV data</w:t>
-      </w:r>
-    </w:p>
-    <w:bookmarkEnd w:id="86"/>
+        <w:t>1.6. Importing CSV data</w:t>
+      </w:r>
+    </w:p>
+    <w:bookmarkEnd w:id="82"/>
     <w:p>
       <w:pPr>
         <w:spacing w:before="0" w:after="0" w:line="240" w:lineRule="auto"/>
@@ -4676,7 +4281,7 @@
         <w:gridCol w:w="1986"/>
         <w:gridCol w:w="2076"/>
       </w:tblGrid>
-      <w:bookmarkStart w:id="87" w:name="d0e455"/>
+      <w:bookmarkStart w:id="83" w:name="d0e434"/>
       <w:tr>
         <w:tblPrEx/>
         <w:trPr>
@@ -4690,6 +4295,7 @@
               <w:bottom w:val="single" w:sz="4" w:color="000000"/>
               <w:right w:val="single" w:sz="4" w:color="000000"/>
             </w:tcBorders>
+            <w:shd w:val="clear" w:fill="e0e0e0"/>
             <w:tcMar>
               <w:top w:w="40" w:type="dxa"/>
               <w:left w:w="40" w:type="dxa"/>
@@ -4700,6 +4306,7 @@
           </w:tcPr>
           <w:p>
             <w:pPr>
+              <w:keepNext/>
               <w:spacing w:before="0" w:after="0" w:line="240" w:lineRule="auto"/>
               <w:jc w:val="center"/>
             </w:pPr>
@@ -4721,6 +4328,7 @@
               <w:bottom w:val="single" w:sz="4" w:color="000000"/>
               <w:right w:val="single" w:sz="4" w:color="000000"/>
             </w:tcBorders>
+            <w:shd w:val="clear" w:fill="e0e0e0"/>
             <w:tcMar>
               <w:top w:w="40" w:type="dxa"/>
               <w:left w:w="40" w:type="dxa"/>
@@ -4751,6 +4359,7 @@
               <w:bottom w:val="single" w:sz="4" w:color="000000"/>
               <w:right w:val="single" w:sz="4" w:color="000000"/>
             </w:tcBorders>
+            <w:shd w:val="clear" w:fill="e0e0e0"/>
             <w:tcMar>
               <w:top w:w="40" w:type="dxa"/>
               <w:left w:w="40" w:type="dxa"/>
@@ -4781,6 +4390,7 @@
               <w:bottom w:val="single" w:sz="4" w:color="000000"/>
               <w:right w:val="single" w:sz="4" w:color="000000"/>
             </w:tcBorders>
+            <w:shd w:val="clear" w:fill="e0e0e0"/>
             <w:tcMar>
               <w:top w:w="40" w:type="dxa"/>
               <w:left w:w="40" w:type="dxa"/>
@@ -4811,6 +4421,7 @@
               <w:bottom w:val="single" w:sz="4" w:color="000000"/>
               <w:right w:val="single" w:sz="4" w:color="000000"/>
             </w:tcBorders>
+            <w:shd w:val="clear" w:fill="e0e0e0"/>
             <w:tcMar>
               <w:top w:w="40" w:type="dxa"/>
               <w:left w:w="40" w:type="dxa"/>
@@ -4835,7 +4446,7 @@
           </w:p>
         </w:tc>
       </w:tr>
-      <w:bookmarkEnd w:id="87"/>
+      <w:bookmarkEnd w:id="83"/>
       <w:tr>
         <w:tblPrEx/>
         <w:trPr/>
@@ -6167,9 +5778,10 @@
         </w:sectPr>
       </w:pPr>
     </w:p>
-    <w:bookmarkStart w:id="88" w:name="_migration_notes"/>
-    <w:p>
-      <w:pPr>
+    <w:bookmarkStart w:id="84" w:name="_migration_notes"/>
+    <w:p>
+      <w:pPr>
+        <w:keepNext/>
         <w:spacing w:before="200" w:after="0" w:line="240" w:lineRule="auto"/>
       </w:pPr>
       <w:r>
@@ -6182,7 +5794,7 @@
         <w:t>Appendix A. Migration Notes</w:t>
       </w:r>
     </w:p>
-    <w:bookmarkEnd w:id="88"/>
+    <w:bookmarkEnd w:id="84"/>
     <w:p>
       <w:pPr>
         <w:spacing w:before="200" w:after="0" w:line="240" w:lineRule="auto"/>
@@ -6195,6 +5807,125 @@
           <w:sz w:val="20"/>
         </w:rPr>
         <w:t>Here is some text</w:t>
+      </w:r>
+    </w:p>
+    <w:p>
+      <w:pPr>
+        <w:sectPr>
+          <w:headerReference w:type="default" r:id="r46"/>
+          <w:headerReference w:type="even" r:id="r46"/>
+          <w:headerReference w:type="first" r:id="r45"/>
+          <w:footerReference w:type="default" r:id="r48"/>
+          <w:footerReference w:type="even" r:id="r48"/>
+          <w:footerReference w:type="first" r:id="r47"/>
+          <w:pgSz w:w="11906" w:h="16838"/>
+          <w:pgMar w:top="1440" w:bottom="1440" w:left="1440" w:right="1440" w:header="720" w:footer="720" w:gutter="0"/>
+          <w:pgNumType w:fmt="decimal"/>
+          <w:titlePg/>
+        </w:sectPr>
+      </w:pPr>
+    </w:p>
+    <w:bookmarkStart w:id="85" w:name="_glossary"/>
+    <w:p>
+      <w:pPr>
+        <w:keepNext/>
+        <w:spacing w:before="200" w:after="0" w:line="240" w:lineRule="auto"/>
+      </w:pPr>
+      <w:r>
+        <w:rPr>
+          <w:rFonts w:ascii="Arial" w:hAnsi="Arial"/>
+          <w:b/>
+          <w:color w:val="000000"/>
+          <w:sz w:val="50"/>
+        </w:rPr>
+        <w:t>Glossary</w:t>
+      </w:r>
+    </w:p>
+    <w:bookmarkEnd w:id="85"/>
+    <w:p>
+      <w:pPr>
+        <w:spacing w:before="200" w:after="0" w:line="240" w:lineRule="auto"/>
+        <w:jc w:val="both"/>
+      </w:pPr>
+      <w:r>
+        <w:rPr>
+          <w:rFonts w:ascii="Times New Roman" w:hAnsi="Times New Roman"/>
+          <w:color w:val="000000"/>
+          <w:sz w:val="20"/>
+        </w:rPr>
+        <w:t>Glossaries are optional. Glossary entries are an example of a style of AsciiDoc labeled lists.</w:t>
+      </w:r>
+    </w:p>
+    <w:p>
+      <w:pPr>
+        <w:tabs>
+          <w:tab w:val="left" w:pos="2880"/>
+        </w:tabs>
+        <w:spacing w:before="200" w:after="0" w:line="240" w:lineRule="auto"/>
+        <w:ind w:left="2880" w:right="0" w:hanging="2880"/>
+        <w:jc w:val="both"/>
+      </w:pPr>
+      <w:bookmarkStart w:id="86" w:name="d0e609"/>
+      <w:r>
+        <w:rPr>
+          <w:rFonts w:ascii="Times New Roman" w:hAnsi="Times New Roman"/>
+          <w:color w:val="000000"/>
+          <w:sz w:val="20"/>
+        </w:rPr>
+        <w:t>A glossary term</w:t>
+      </w:r>
+      <w:bookmarkEnd w:id="86"/>
+      <w:r>
+        <w:rPr>
+          <w:rFonts w:ascii="Times New Roman" w:hAnsi="Times New Roman"/>
+          <w:color w:val="000000"/>
+          <w:sz w:val="20"/>
+        </w:rPr>
+        <w:tab/>
+      </w:r>
+      <w:r>
+        <w:rPr>
+          <w:rFonts w:ascii="Times New Roman" w:hAnsi="Times New Roman"/>
+          <w:color w:val="000000"/>
+          <w:sz w:val="20"/>
+        </w:rPr>
+        <w:t>The corresponding (indented) definition.</w:t>
+      </w:r>
+    </w:p>
+    <w:p>
+      <w:pPr>
+        <w:tabs>
+          <w:tab w:val="left" w:pos="2880"/>
+        </w:tabs>
+        <w:spacing w:before="200" w:after="0" w:line="240" w:lineRule="auto"/>
+        <w:ind w:left="2880" w:right="0" w:hanging="2880"/>
+        <w:jc w:val="both"/>
+      </w:pPr>
+      <w:bookmarkStart w:id="87" w:name="d0e615"/>
+      <w:r>
+        <w:rPr>
+          <w:rFonts w:ascii="Times New Roman" w:hAnsi="Times New Roman"/>
+          <w:color w:val="000000"/>
+          <w:sz w:val="20"/>
+        </w:rPr>
+        <w:t>A second glossary term</w:t>
+      </w:r>
+      <w:bookmarkEnd w:id="87"/>
+      <w:r>
+        <w:rPr>
+          <w:rFonts w:ascii="Times New Roman" w:hAnsi="Times New Roman"/>
+          <w:color w:val="000000"/>
+          <w:sz w:val="20"/>
+        </w:rPr>
+        <w:tab/>
+      </w:r>
+      <w:r>
+        <w:rPr>
+          <w:rFonts w:ascii="Times New Roman" w:hAnsi="Times New Roman"/>
+          <w:color w:val="000000"/>
+          <w:sz w:val="20"/>
+        </w:rPr>
+        <w:t>The corresponding definition.</w:t>
       </w:r>
     </w:p>
     <w:p>
@@ -6213,9 +5944,10 @@
         </w:sectPr>
       </w:pPr>
     </w:p>
-    <w:bookmarkStart w:id="89" w:name="_glossary"/>
-    <w:p>
-      <w:pPr>
+    <w:bookmarkStart w:id="88" w:name="_index"/>
+    <w:p>
+      <w:pPr>
+        <w:keepNext/>
         <w:spacing w:before="200" w:after="0" w:line="240" w:lineRule="auto"/>
       </w:pPr>
       <w:r>
@@ -6225,143 +5957,27 @@
           <w:color w:val="000000"/>
           <w:sz w:val="50"/>
         </w:rPr>
-        <w:t>Glossary</w:t>
-      </w:r>
-    </w:p>
-    <w:bookmarkEnd w:id="89"/>
-    <w:p>
-      <w:pPr>
+        <w:t>Index</w:t>
+      </w:r>
+    </w:p>
+    <w:bookmarkEnd w:id="88"/>
+    <w:p>
+      <w:pPr>
+        <w:keepNext/>
         <w:spacing w:before="200" w:after="0" w:line="240" w:lineRule="auto"/>
         <w:jc w:val="both"/>
       </w:pPr>
       <w:r>
         <w:rPr>
-          <w:rFonts w:ascii="Times New Roman" w:hAnsi="Times New Roman"/>
-          <w:color w:val="000000"/>
-          <w:sz w:val="20"/>
-        </w:rPr>
-        <w:t>Glossaries are optional. Glossary entries are an example of a style of AsciiDoc labeled lists.</w:t>
-      </w:r>
-    </w:p>
-    <w:p>
-      <w:pPr>
-        <w:tabs>
-          <w:tab w:val="left" w:pos="2880"/>
-        </w:tabs>
-        <w:spacing w:before="200" w:after="0" w:line="240" w:lineRule="auto"/>
-        <w:ind w:left="2880" w:right="0" w:hanging="2880"/>
-        <w:jc w:val="both"/>
-      </w:pPr>
-      <w:bookmarkStart w:id="90" w:name="d0e630"/>
-      <w:r>
-        <w:rPr>
-          <w:rFonts w:ascii="Times New Roman" w:hAnsi="Times New Roman"/>
-          <w:color w:val="000000"/>
-          <w:sz w:val="20"/>
-        </w:rPr>
-        <w:t>A glossary term</w:t>
-      </w:r>
-      <w:bookmarkEnd w:id="90"/>
-      <w:r>
-        <w:rPr>
-          <w:rFonts w:ascii="Times New Roman" w:hAnsi="Times New Roman"/>
-          <w:color w:val="000000"/>
-          <w:sz w:val="20"/>
-        </w:rPr>
-        <w:tab/>
-      </w:r>
-      <w:r>
-        <w:rPr>
-          <w:rFonts w:ascii="Times New Roman" w:hAnsi="Times New Roman"/>
-          <w:color w:val="000000"/>
-          <w:sz w:val="20"/>
-        </w:rPr>
-        <w:t>The corresponding (indented) definition.</w:t>
-      </w:r>
-    </w:p>
-    <w:p>
-      <w:pPr>
-        <w:tabs>
-          <w:tab w:val="left" w:pos="2880"/>
-        </w:tabs>
-        <w:spacing w:before="200" w:after="0" w:line="240" w:lineRule="auto"/>
-        <w:ind w:left="2880" w:right="0" w:hanging="2880"/>
-        <w:jc w:val="both"/>
-      </w:pPr>
-      <w:bookmarkStart w:id="91" w:name="d0e636"/>
-      <w:r>
-        <w:rPr>
-          <w:rFonts w:ascii="Times New Roman" w:hAnsi="Times New Roman"/>
-          <w:color w:val="000000"/>
-          <w:sz w:val="20"/>
-        </w:rPr>
-        <w:t>A second glossary term</w:t>
-      </w:r>
-      <w:bookmarkEnd w:id="91"/>
-      <w:r>
-        <w:rPr>
-          <w:rFonts w:ascii="Times New Roman" w:hAnsi="Times New Roman"/>
-          <w:color w:val="000000"/>
-          <w:sz w:val="20"/>
-        </w:rPr>
-        <w:tab/>
-      </w:r>
-      <w:r>
-        <w:rPr>
-          <w:rFonts w:ascii="Times New Roman" w:hAnsi="Times New Roman"/>
-          <w:color w:val="000000"/>
-          <w:sz w:val="20"/>
-        </w:rPr>
-        <w:t>The corresponding definition.</w:t>
-      </w:r>
-    </w:p>
-    <w:p>
-      <w:pPr>
-        <w:sectPr>
-          <w:headerReference w:type="default" r:id="r54"/>
-          <w:headerReference w:type="even" r:id="r54"/>
-          <w:headerReference w:type="first" r:id="r53"/>
-          <w:footerReference w:type="default" r:id="r56"/>
-          <w:footerReference w:type="even" r:id="r56"/>
-          <w:footerReference w:type="first" r:id="r55"/>
-          <w:pgSz w:w="11906" w:h="16838"/>
-          <w:pgMar w:top="1440" w:bottom="1440" w:left="1440" w:right="1440" w:header="720" w:footer="720" w:gutter="0"/>
-          <w:pgNumType w:fmt="decimal"/>
-          <w:titlePg/>
-        </w:sectPr>
-      </w:pPr>
-    </w:p>
-    <w:bookmarkStart w:id="92" w:name="_index"/>
-    <w:p>
-      <w:pPr>
-        <w:spacing w:before="200" w:after="0" w:line="240" w:lineRule="auto"/>
-      </w:pPr>
-      <w:r>
-        <w:rPr>
           <w:rFonts w:ascii="Arial" w:hAnsi="Arial"/>
           <w:b/>
           <w:color w:val="000000"/>
-          <w:sz w:val="50"/>
-        </w:rPr>
-        <w:t>Index</w:t>
-      </w:r>
-    </w:p>
-    <w:bookmarkEnd w:id="92"/>
-    <w:p>
-      <w:pPr>
-        <w:spacing w:before="200" w:after="0" w:line="240" w:lineRule="auto"/>
-        <w:jc w:val="both"/>
-      </w:pPr>
-      <w:r>
-        <w:rPr>
-          <w:rFonts w:ascii="Arial" w:hAnsi="Arial"/>
-          <w:b/>
-          <w:color w:val="000000"/>
           <w:sz w:val="29"/>
         </w:rPr>
         <w:t>B</w:t>
       </w:r>
     </w:p>
+    <w:bookmarkStart w:id="89" w:name="ientry_d0e237"/>
     <w:p>
       <w:pPr>
         <w:spacing w:before="0" w:after="0" w:line="240" w:lineRule="auto"/>
@@ -6375,7 +5991,7 @@
         </w:rPr>
         <w:t xml:space="preserve">Bengal Tiger, </w:t>
       </w:r>
-      <w:hyperlink w:anchor="d0e245">
+      <w:hyperlink w:anchor="d0e237">
         <w:r>
           <w:fldChar w:fldCharType="begin"/>
         </w:r>
@@ -6385,7 +6001,7 @@
             <w:color w:val="000000"/>
             <w:sz w:val="20"/>
           </w:rPr>
-          <w:instrText>PAGEREF d0e245</w:instrText>
+          <w:instrText>PAGEREF d0e237</w:instrText>
         </w:r>
         <w:r>
           <w:fldChar w:fldCharType="separate"/>
@@ -6403,6 +6019,8 @@
         </w:r>
       </w:hyperlink>
     </w:p>
+    <w:bookmarkEnd w:id="89"/>
+    <w:bookmarkStart w:id="90" w:name="ientry_d0e141"/>
     <w:p>
       <w:pPr>
         <w:spacing w:before="0" w:after="0" w:line="240" w:lineRule="auto"/>
@@ -6416,7 +6034,7 @@
         </w:rPr>
         <w:t xml:space="preserve">Big cats, </w:t>
       </w:r>
-      <w:hyperlink w:anchor="d0e149">
+      <w:hyperlink w:anchor="d0e141">
         <w:r>
           <w:fldChar w:fldCharType="begin"/>
         </w:r>
@@ -6426,7 +6044,7 @@
             <w:color w:val="000000"/>
             <w:sz w:val="20"/>
           </w:rPr>
-          <w:instrText>PAGEREF d0e149</w:instrText>
+          <w:instrText>PAGEREF d0e141</w:instrText>
         </w:r>
         <w:r>
           <w:fldChar w:fldCharType="separate"/>
@@ -6444,6 +6062,7 @@
         </w:r>
       </w:hyperlink>
     </w:p>
+    <w:bookmarkEnd w:id="90"/>
     <w:p>
       <w:pPr>
         <w:spacing w:before="0" w:after="0" w:line="240" w:lineRule="auto"/>
@@ -6458,7 +6077,7 @@
         </w:rPr>
         <w:t xml:space="preserve">Lions, </w:t>
       </w:r>
-      <w:hyperlink w:anchor="d0e221">
+      <w:hyperlink w:anchor="d0e213">
         <w:r>
           <w:fldChar w:fldCharType="begin"/>
         </w:r>
@@ -6468,7 +6087,7 @@
             <w:color w:val="000000"/>
             <w:sz w:val="20"/>
           </w:rPr>
-          <w:instrText>PAGEREF d0e221</w:instrText>
+          <w:instrText>PAGEREF d0e213</w:instrText>
         </w:r>
         <w:r>
           <w:fldChar w:fldCharType="separate"/>
@@ -6515,6 +6134,299 @@
         </w:rPr>
         <w:t xml:space="preserve">Bengal Tiger, </w:t>
       </w:r>
+      <w:hyperlink w:anchor="d0e223">
+        <w:r>
+          <w:fldChar w:fldCharType="begin"/>
+        </w:r>
+        <w:r>
+          <w:rPr>
+            <w:rFonts w:ascii="Times New Roman" w:hAnsi="Times New Roman"/>
+            <w:color w:val="000000"/>
+            <w:sz w:val="20"/>
+          </w:rPr>
+          <w:instrText>PAGEREF d0e223</w:instrText>
+        </w:r>
+        <w:r>
+          <w:fldChar w:fldCharType="separate"/>
+        </w:r>
+        <w:r>
+          <w:rPr>
+            <w:rFonts w:ascii="Times New Roman" w:hAnsi="Times New Roman"/>
+            <w:color w:val="000000"/>
+            <w:sz w:val="20"/>
+          </w:rPr>
+          <w:t>0</w:t>
+        </w:r>
+        <w:r>
+          <w:fldChar w:fldCharType="end"/>
+        </w:r>
+      </w:hyperlink>
+    </w:p>
+    <w:p>
+      <w:pPr>
+        <w:spacing w:before="0" w:after="0" w:line="240" w:lineRule="auto"/>
+        <w:ind w:left="480" w:right="0" w:firstLine="0"/>
+        <w:jc w:val="both"/>
+      </w:pPr>
+      <w:r>
+        <w:rPr>
+          <w:rFonts w:ascii="Times New Roman" w:hAnsi="Times New Roman"/>
+          <w:color w:val="000000"/>
+          <w:sz w:val="20"/>
+        </w:rPr>
+        <w:t xml:space="preserve">Siberian Tiger, </w:t>
+      </w:r>
+      <w:hyperlink w:anchor="d0e241">
+        <w:r>
+          <w:fldChar w:fldCharType="begin"/>
+        </w:r>
+        <w:r>
+          <w:rPr>
+            <w:rFonts w:ascii="Times New Roman" w:hAnsi="Times New Roman"/>
+            <w:color w:val="000000"/>
+            <w:sz w:val="20"/>
+          </w:rPr>
+          <w:instrText>PAGEREF d0e241</w:instrText>
+        </w:r>
+        <w:r>
+          <w:fldChar w:fldCharType="separate"/>
+        </w:r>
+        <w:r>
+          <w:rPr>
+            <w:rFonts w:ascii="Times New Roman" w:hAnsi="Times New Roman"/>
+            <w:color w:val="000000"/>
+            <w:sz w:val="20"/>
+          </w:rPr>
+          <w:t>0</w:t>
+        </w:r>
+        <w:r>
+          <w:fldChar w:fldCharType="end"/>
+        </w:r>
+      </w:hyperlink>
+    </w:p>
+    <w:p>
+      <w:pPr>
+        <w:keepNext/>
+        <w:spacing w:before="200" w:after="0" w:line="240" w:lineRule="auto"/>
+        <w:jc w:val="both"/>
+      </w:pPr>
+      <w:r>
+        <w:rPr>
+          <w:rFonts w:ascii="Arial" w:hAnsi="Arial"/>
+          <w:b/>
+          <w:color w:val="000000"/>
+          <w:sz w:val="29"/>
+        </w:rPr>
+        <w:t>I</w:t>
+      </w:r>
+    </w:p>
+    <w:bookmarkStart w:id="91" w:name="ientry_d0e209"/>
+    <w:p>
+      <w:pPr>
+        <w:spacing w:before="0" w:after="0" w:line="240" w:lineRule="auto"/>
+        <w:jc w:val="both"/>
+      </w:pPr>
+      <w:r>
+        <w:rPr>
+          <w:rFonts w:ascii="Times New Roman" w:hAnsi="Times New Roman"/>
+          <w:color w:val="000000"/>
+          <w:sz w:val="20"/>
+        </w:rPr>
+        <w:t xml:space="preserve">inline, </w:t>
+      </w:r>
+      <w:hyperlink w:anchor="d0e209">
+        <w:r>
+          <w:fldChar w:fldCharType="begin"/>
+        </w:r>
+        <w:r>
+          <w:rPr>
+            <w:rFonts w:ascii="Times New Roman" w:hAnsi="Times New Roman"/>
+            <w:color w:val="000000"/>
+            <w:sz w:val="20"/>
+          </w:rPr>
+          <w:instrText>PAGEREF d0e209</w:instrText>
+        </w:r>
+        <w:r>
+          <w:fldChar w:fldCharType="separate"/>
+        </w:r>
+        <w:r>
+          <w:rPr>
+            <w:rFonts w:ascii="Times New Roman" w:hAnsi="Times New Roman"/>
+            <w:color w:val="000000"/>
+            <w:sz w:val="20"/>
+          </w:rPr>
+          <w:t>0</w:t>
+        </w:r>
+        <w:r>
+          <w:fldChar w:fldCharType="end"/>
+        </w:r>
+      </w:hyperlink>
+    </w:p>
+    <w:bookmarkEnd w:id="91"/>
+    <w:p>
+      <w:pPr>
+        <w:keepNext/>
+        <w:spacing w:before="200" w:after="0" w:line="240" w:lineRule="auto"/>
+        <w:jc w:val="both"/>
+      </w:pPr>
+      <w:r>
+        <w:rPr>
+          <w:rFonts w:ascii="Arial" w:hAnsi="Arial"/>
+          <w:b/>
+          <w:color w:val="000000"/>
+          <w:sz w:val="29"/>
+        </w:rPr>
+        <w:t>L</w:t>
+      </w:r>
+    </w:p>
+    <w:bookmarkStart w:id="92" w:name="ientry_d0e219"/>
+    <w:p>
+      <w:pPr>
+        <w:spacing w:before="0" w:after="0" w:line="240" w:lineRule="auto"/>
+        <w:jc w:val="both"/>
+      </w:pPr>
+      <w:r>
+        <w:rPr>
+          <w:rFonts w:ascii="Times New Roman" w:hAnsi="Times New Roman"/>
+          <w:color w:val="000000"/>
+          <w:sz w:val="20"/>
+        </w:rPr>
+        <w:t xml:space="preserve">Lions, </w:t>
+      </w:r>
+      <w:hyperlink w:anchor="d0e219">
+        <w:r>
+          <w:fldChar w:fldCharType="begin"/>
+        </w:r>
+        <w:r>
+          <w:rPr>
+            <w:rFonts w:ascii="Times New Roman" w:hAnsi="Times New Roman"/>
+            <w:color w:val="000000"/>
+            <w:sz w:val="20"/>
+          </w:rPr>
+          <w:instrText>PAGEREF d0e219</w:instrText>
+        </w:r>
+        <w:r>
+          <w:fldChar w:fldCharType="separate"/>
+        </w:r>
+        <w:r>
+          <w:rPr>
+            <w:rFonts w:ascii="Times New Roman" w:hAnsi="Times New Roman"/>
+            <w:color w:val="000000"/>
+            <w:sz w:val="20"/>
+          </w:rPr>
+          <w:t>0</w:t>
+        </w:r>
+        <w:r>
+          <w:fldChar w:fldCharType="end"/>
+        </w:r>
+      </w:hyperlink>
+    </w:p>
+    <w:bookmarkEnd w:id="92"/>
+    <w:p>
+      <w:pPr>
+        <w:keepNext/>
+        <w:spacing w:before="200" w:after="0" w:line="240" w:lineRule="auto"/>
+        <w:jc w:val="both"/>
+      </w:pPr>
+      <w:r>
+        <w:rPr>
+          <w:rFonts w:ascii="Arial" w:hAnsi="Arial"/>
+          <w:b/>
+          <w:color w:val="000000"/>
+          <w:sz w:val="29"/>
+        </w:rPr>
+        <w:t>S</w:t>
+      </w:r>
+    </w:p>
+    <w:bookmarkStart w:id="93" w:name="ientry_d0e255"/>
+    <w:p>
+      <w:pPr>
+        <w:spacing w:before="0" w:after="0" w:line="240" w:lineRule="auto"/>
+        <w:jc w:val="both"/>
+      </w:pPr>
+      <w:r>
+        <w:rPr>
+          <w:rFonts w:ascii="Times New Roman" w:hAnsi="Times New Roman"/>
+          <w:color w:val="000000"/>
+          <w:sz w:val="20"/>
+        </w:rPr>
+        <w:t xml:space="preserve">Siberian Tiger, </w:t>
+      </w:r>
+      <w:hyperlink w:anchor="d0e255">
+        <w:r>
+          <w:fldChar w:fldCharType="begin"/>
+        </w:r>
+        <w:r>
+          <w:rPr>
+            <w:rFonts w:ascii="Times New Roman" w:hAnsi="Times New Roman"/>
+            <w:color w:val="000000"/>
+            <w:sz w:val="20"/>
+          </w:rPr>
+          <w:instrText>PAGEREF d0e255</w:instrText>
+        </w:r>
+        <w:r>
+          <w:fldChar w:fldCharType="separate"/>
+        </w:r>
+        <w:r>
+          <w:rPr>
+            <w:rFonts w:ascii="Times New Roman" w:hAnsi="Times New Roman"/>
+            <w:color w:val="000000"/>
+            <w:sz w:val="20"/>
+          </w:rPr>
+          <w:t>0</w:t>
+        </w:r>
+        <w:r>
+          <w:fldChar w:fldCharType="end"/>
+        </w:r>
+      </w:hyperlink>
+    </w:p>
+    <w:bookmarkEnd w:id="93"/>
+    <w:p>
+      <w:pPr>
+        <w:keepNext/>
+        <w:spacing w:before="200" w:after="0" w:line="240" w:lineRule="auto"/>
+        <w:jc w:val="both"/>
+      </w:pPr>
+      <w:r>
+        <w:rPr>
+          <w:rFonts w:ascii="Arial" w:hAnsi="Arial"/>
+          <w:b/>
+          <w:color w:val="000000"/>
+          <w:sz w:val="29"/>
+        </w:rPr>
+        <w:t>T</w:t>
+      </w:r>
+    </w:p>
+    <w:bookmarkStart w:id="94" w:name="ientry_d0e135"/>
+    <w:p>
+      <w:pPr>
+        <w:spacing w:before="0" w:after="0" w:line="240" w:lineRule="auto"/>
+        <w:jc w:val="both"/>
+      </w:pPr>
+      <w:r>
+        <w:rPr>
+          <w:rFonts w:ascii="Times New Roman" w:hAnsi="Times New Roman"/>
+          <w:color w:val="000000"/>
+          <w:sz w:val="20"/>
+        </w:rPr>
+        <w:t>Tigers</w:t>
+      </w:r>
+    </w:p>
+    <w:bookmarkEnd w:id="94"/>
+    <w:p>
+      <w:pPr>
+        <w:spacing w:before="0" w:after="0" w:line="240" w:lineRule="auto"/>
+        <w:ind w:left="240" w:right="0" w:firstLine="0"/>
+        <w:jc w:val="both"/>
+      </w:pPr>
+      <w:r>
+        <w:rPr>
+          <w:rFonts w:ascii="Times New Roman" w:hAnsi="Times New Roman"/>
+          <w:color w:val="000000"/>
+          <w:sz w:val="20"/>
+        </w:rPr>
+        <w:t xml:space="preserve">Bengal Tiger, </w:t>
+      </w:r>
       <w:hyperlink w:anchor="d0e231">
         <w:r>
           <w:fldChar w:fldCharType="begin"/>
@@ -6546,7 +6458,49 @@
     <w:p>
       <w:pPr>
         <w:spacing w:before="0" w:after="0" w:line="240" w:lineRule="auto"/>
-        <w:ind w:left="480" w:right="0" w:firstLine="0"/>
+        <w:ind w:left="240" w:right="0" w:firstLine="0"/>
+        <w:jc w:val="both"/>
+      </w:pPr>
+      <w:r>
+        <w:rPr>
+          <w:rFonts w:ascii="Times New Roman" w:hAnsi="Times New Roman"/>
+          <w:color w:val="000000"/>
+          <w:sz w:val="20"/>
+        </w:rPr>
+        <w:t xml:space="preserve">Big cats, </w:t>
+      </w:r>
+      <w:hyperlink w:anchor="d0e135">
+        <w:r>
+          <w:fldChar w:fldCharType="begin"/>
+        </w:r>
+        <w:r>
+          <w:rPr>
+            <w:rFonts w:ascii="Times New Roman" w:hAnsi="Times New Roman"/>
+            <w:color w:val="000000"/>
+            <w:sz w:val="20"/>
+          </w:rPr>
+          <w:instrText>PAGEREF d0e135</w:instrText>
+        </w:r>
+        <w:r>
+          <w:fldChar w:fldCharType="separate"/>
+        </w:r>
+        <w:r>
+          <w:rPr>
+            <w:rFonts w:ascii="Times New Roman" w:hAnsi="Times New Roman"/>
+            <w:color w:val="000000"/>
+            <w:sz w:val="20"/>
+          </w:rPr>
+          <w:t>0</w:t>
+        </w:r>
+        <w:r>
+          <w:fldChar w:fldCharType="end"/>
+        </w:r>
+      </w:hyperlink>
+    </w:p>
+    <w:p>
+      <w:pPr>
+        <w:spacing w:before="0" w:after="0" w:line="240" w:lineRule="auto"/>
+        <w:ind w:left="240" w:right="0" w:firstLine="0"/>
         <w:jc w:val="both"/>
       </w:pPr>
       <w:r>
@@ -6585,336 +6539,13 @@
         </w:r>
       </w:hyperlink>
     </w:p>
-    <w:p>
-      <w:pPr>
-        <w:spacing w:before="200" w:after="0" w:line="240" w:lineRule="auto"/>
-        <w:jc w:val="both"/>
-      </w:pPr>
-      <w:r>
-        <w:rPr>
-          <w:rFonts w:ascii="Arial" w:hAnsi="Arial"/>
-          <w:b/>
-          <w:color w:val="000000"/>
-          <w:sz w:val="29"/>
-        </w:rPr>
-        <w:t>I</w:t>
-      </w:r>
-    </w:p>
-    <w:p>
-      <w:pPr>
-        <w:spacing w:before="0" w:after="0" w:line="240" w:lineRule="auto"/>
-        <w:jc w:val="both"/>
-      </w:pPr>
-      <w:r>
-        <w:rPr>
-          <w:rFonts w:ascii="Times New Roman" w:hAnsi="Times New Roman"/>
-          <w:color w:val="000000"/>
-          <w:sz w:val="20"/>
-        </w:rPr>
-        <w:t xml:space="preserve">inline, </w:t>
-      </w:r>
-      <w:hyperlink w:anchor="d0e217">
-        <w:r>
-          <w:fldChar w:fldCharType="begin"/>
-        </w:r>
-        <w:r>
-          <w:rPr>
-            <w:rFonts w:ascii="Times New Roman" w:hAnsi="Times New Roman"/>
-            <w:color w:val="000000"/>
-            <w:sz w:val="20"/>
-          </w:rPr>
-          <w:instrText>PAGEREF d0e217</w:instrText>
-        </w:r>
-        <w:r>
-          <w:fldChar w:fldCharType="separate"/>
-        </w:r>
-        <w:r>
-          <w:rPr>
-            <w:rFonts w:ascii="Times New Roman" w:hAnsi="Times New Roman"/>
-            <w:color w:val="000000"/>
-            <w:sz w:val="20"/>
-          </w:rPr>
-          <w:t>0</w:t>
-        </w:r>
-        <w:r>
-          <w:fldChar w:fldCharType="end"/>
-        </w:r>
-      </w:hyperlink>
-    </w:p>
-    <w:p>
-      <w:pPr>
-        <w:spacing w:before="200" w:after="0" w:line="240" w:lineRule="auto"/>
-        <w:jc w:val="both"/>
-      </w:pPr>
-      <w:r>
-        <w:rPr>
-          <w:rFonts w:ascii="Arial" w:hAnsi="Arial"/>
-          <w:b/>
-          <w:color w:val="000000"/>
-          <w:sz w:val="29"/>
-        </w:rPr>
-        <w:t>L</w:t>
-      </w:r>
-    </w:p>
-    <w:p>
-      <w:pPr>
-        <w:spacing w:before="0" w:after="0" w:line="240" w:lineRule="auto"/>
-        <w:jc w:val="both"/>
-      </w:pPr>
-      <w:r>
-        <w:rPr>
-          <w:rFonts w:ascii="Times New Roman" w:hAnsi="Times New Roman"/>
-          <w:color w:val="000000"/>
-          <w:sz w:val="20"/>
-        </w:rPr>
-        <w:t xml:space="preserve">Lions, </w:t>
-      </w:r>
-      <w:hyperlink w:anchor="d0e227">
-        <w:r>
-          <w:fldChar w:fldCharType="begin"/>
-        </w:r>
-        <w:r>
-          <w:rPr>
-            <w:rFonts w:ascii="Times New Roman" w:hAnsi="Times New Roman"/>
-            <w:color w:val="000000"/>
-            <w:sz w:val="20"/>
-          </w:rPr>
-          <w:instrText>PAGEREF d0e227</w:instrText>
-        </w:r>
-        <w:r>
-          <w:fldChar w:fldCharType="separate"/>
-        </w:r>
-        <w:r>
-          <w:rPr>
-            <w:rFonts w:ascii="Times New Roman" w:hAnsi="Times New Roman"/>
-            <w:color w:val="000000"/>
-            <w:sz w:val="20"/>
-          </w:rPr>
-          <w:t>0</w:t>
-        </w:r>
-        <w:r>
-          <w:fldChar w:fldCharType="end"/>
-        </w:r>
-      </w:hyperlink>
-    </w:p>
-    <w:p>
-      <w:pPr>
-        <w:spacing w:before="200" w:after="0" w:line="240" w:lineRule="auto"/>
-        <w:jc w:val="both"/>
-      </w:pPr>
-      <w:r>
-        <w:rPr>
-          <w:rFonts w:ascii="Arial" w:hAnsi="Arial"/>
-          <w:b/>
-          <w:color w:val="000000"/>
-          <w:sz w:val="29"/>
-        </w:rPr>
-        <w:t>S</w:t>
-      </w:r>
-    </w:p>
-    <w:p>
-      <w:pPr>
-        <w:spacing w:before="0" w:after="0" w:line="240" w:lineRule="auto"/>
-        <w:jc w:val="both"/>
-      </w:pPr>
-      <w:r>
-        <w:rPr>
-          <w:rFonts w:ascii="Times New Roman" w:hAnsi="Times New Roman"/>
-          <w:color w:val="000000"/>
-          <w:sz w:val="20"/>
-        </w:rPr>
-        <w:t xml:space="preserve">Siberian Tiger, </w:t>
-      </w:r>
-      <w:hyperlink w:anchor="d0e263">
-        <w:r>
-          <w:fldChar w:fldCharType="begin"/>
-        </w:r>
-        <w:r>
-          <w:rPr>
-            <w:rFonts w:ascii="Times New Roman" w:hAnsi="Times New Roman"/>
-            <w:color w:val="000000"/>
-            <w:sz w:val="20"/>
-          </w:rPr>
-          <w:instrText>PAGEREF d0e263</w:instrText>
-        </w:r>
-        <w:r>
-          <w:fldChar w:fldCharType="separate"/>
-        </w:r>
-        <w:r>
-          <w:rPr>
-            <w:rFonts w:ascii="Times New Roman" w:hAnsi="Times New Roman"/>
-            <w:color w:val="000000"/>
-            <w:sz w:val="20"/>
-          </w:rPr>
-          <w:t>0</w:t>
-        </w:r>
-        <w:r>
-          <w:fldChar w:fldCharType="end"/>
-        </w:r>
-      </w:hyperlink>
-    </w:p>
-    <w:p>
-      <w:pPr>
-        <w:spacing w:before="200" w:after="0" w:line="240" w:lineRule="auto"/>
-        <w:jc w:val="both"/>
-      </w:pPr>
-      <w:r>
-        <w:rPr>
-          <w:rFonts w:ascii="Arial" w:hAnsi="Arial"/>
-          <w:b/>
-          <w:color w:val="000000"/>
-          <w:sz w:val="29"/>
-        </w:rPr>
-        <w:t>T</w:t>
-      </w:r>
-    </w:p>
-    <w:p>
-      <w:pPr>
-        <w:spacing w:before="0" w:after="0" w:line="240" w:lineRule="auto"/>
-        <w:jc w:val="both"/>
-      </w:pPr>
-      <w:r>
-        <w:rPr>
-          <w:rFonts w:ascii="Times New Roman" w:hAnsi="Times New Roman"/>
-          <w:color w:val="000000"/>
-          <w:sz w:val="20"/>
-        </w:rPr>
-        <w:t>Tigers</w:t>
-      </w:r>
-    </w:p>
-    <w:p>
-      <w:pPr>
-        <w:spacing w:before="0" w:after="0" w:line="240" w:lineRule="auto"/>
-        <w:ind w:left="240" w:right="0" w:firstLine="0"/>
-        <w:jc w:val="both"/>
-      </w:pPr>
-      <w:r>
-        <w:rPr>
-          <w:rFonts w:ascii="Times New Roman" w:hAnsi="Times New Roman"/>
-          <w:color w:val="000000"/>
-          <w:sz w:val="20"/>
-        </w:rPr>
-        <w:t xml:space="preserve">Bengal Tiger, </w:t>
-      </w:r>
-      <w:hyperlink w:anchor="d0e239">
-        <w:r>
-          <w:fldChar w:fldCharType="begin"/>
-        </w:r>
-        <w:r>
-          <w:rPr>
-            <w:rFonts w:ascii="Times New Roman" w:hAnsi="Times New Roman"/>
-            <w:color w:val="000000"/>
-            <w:sz w:val="20"/>
-          </w:rPr>
-          <w:instrText>PAGEREF d0e239</w:instrText>
-        </w:r>
-        <w:r>
-          <w:fldChar w:fldCharType="separate"/>
-        </w:r>
-        <w:r>
-          <w:rPr>
-            <w:rFonts w:ascii="Times New Roman" w:hAnsi="Times New Roman"/>
-            <w:color w:val="000000"/>
-            <w:sz w:val="20"/>
-          </w:rPr>
-          <w:t>0</w:t>
-        </w:r>
-        <w:r>
-          <w:fldChar w:fldCharType="end"/>
-        </w:r>
-      </w:hyperlink>
-    </w:p>
-    <w:p>
-      <w:pPr>
-        <w:spacing w:before="0" w:after="0" w:line="240" w:lineRule="auto"/>
-        <w:ind w:left="240" w:right="0" w:firstLine="0"/>
-        <w:jc w:val="both"/>
-      </w:pPr>
-      <w:r>
-        <w:rPr>
-          <w:rFonts w:ascii="Times New Roman" w:hAnsi="Times New Roman"/>
-          <w:color w:val="000000"/>
-          <w:sz w:val="20"/>
-        </w:rPr>
-        <w:t xml:space="preserve">Big cats, </w:t>
-      </w:r>
-      <w:hyperlink w:anchor="d0e143">
-        <w:r>
-          <w:fldChar w:fldCharType="begin"/>
-        </w:r>
-        <w:r>
-          <w:rPr>
-            <w:rFonts w:ascii="Times New Roman" w:hAnsi="Times New Roman"/>
-            <w:color w:val="000000"/>
-            <w:sz w:val="20"/>
-          </w:rPr>
-          <w:instrText>PAGEREF d0e143</w:instrText>
-        </w:r>
-        <w:r>
-          <w:fldChar w:fldCharType="separate"/>
-        </w:r>
-        <w:r>
-          <w:rPr>
-            <w:rFonts w:ascii="Times New Roman" w:hAnsi="Times New Roman"/>
-            <w:color w:val="000000"/>
-            <w:sz w:val="20"/>
-          </w:rPr>
-          <w:t>0</w:t>
-        </w:r>
-        <w:r>
-          <w:fldChar w:fldCharType="end"/>
-        </w:r>
-      </w:hyperlink>
-    </w:p>
-    <w:p>
-      <w:pPr>
-        <w:spacing w:before="0" w:after="0" w:line="240" w:lineRule="auto"/>
-        <w:ind w:left="240" w:right="0" w:firstLine="0"/>
-        <w:jc w:val="both"/>
-      </w:pPr>
-      <w:r>
-        <w:rPr>
-          <w:rFonts w:ascii="Times New Roman" w:hAnsi="Times New Roman"/>
-          <w:color w:val="000000"/>
-          <w:sz w:val="20"/>
-        </w:rPr>
-        <w:t xml:space="preserve">Siberian Tiger, </w:t>
-      </w:r>
-      <w:hyperlink w:anchor="d0e257">
-        <w:r>
-          <w:fldChar w:fldCharType="begin"/>
-        </w:r>
-        <w:r>
-          <w:rPr>
-            <w:rFonts w:ascii="Times New Roman" w:hAnsi="Times New Roman"/>
-            <w:color w:val="000000"/>
-            <w:sz w:val="20"/>
-          </w:rPr>
-          <w:instrText>PAGEREF d0e257</w:instrText>
-        </w:r>
-        <w:r>
-          <w:fldChar w:fldCharType="separate"/>
-        </w:r>
-        <w:r>
-          <w:rPr>
-            <w:rFonts w:ascii="Times New Roman" w:hAnsi="Times New Roman"/>
-            <w:color w:val="000000"/>
-            <w:sz w:val="20"/>
-          </w:rPr>
-          <w:t>0</w:t>
-        </w:r>
-        <w:r>
-          <w:fldChar w:fldCharType="end"/>
-        </w:r>
-      </w:hyperlink>
-    </w:p>
     <w:sectPr>
-      <w:headerReference w:type="default" r:id="r58"/>
-      <w:headerReference w:type="even" r:id="r58"/>
-      <w:headerReference w:type="first" r:id="r57"/>
-      <w:footerReference w:type="default" r:id="r60"/>
-      <w:footerReference w:type="even" r:id="r60"/>
-      <w:footerReference w:type="first" r:id="r59"/>
+      <w:headerReference w:type="default" r:id="r54"/>
+      <w:headerReference w:type="even" r:id="r54"/>
+      <w:headerReference w:type="first" r:id="r53"/>
+      <w:footerReference w:type="default" r:id="r56"/>
+      <w:footerReference w:type="even" r:id="r56"/>
+      <w:footerReference w:type="first" r:id="r55"/>
       <w:pgSz w:w="11906" w:h="16838"/>
       <w:pgMar w:top="1440" w:bottom="1440" w:left="1440" w:right="1440" w:header="720" w:footer="720" w:gutter="0"/>
       <w:pgNumType w:fmt="decimal"/>
@@ -9755,4 +9386,16 @@
   <w:bordersDoNotSurroundFooter/>
   <w:evenAndOddHeaders/>
 </w:settings>
+</file>
+
+<file path=styles.xml><?xml version="1.0" encoding="utf-8"?>
+<w:styles xmlns:w="http://schemas.openxmlformats.org/wordprocessingml/2006/main">
+  <w:docDefaults>
+    <w:rPrDefault>
+      <w:rPr>
+        <w:lang w:val="en"/>
+      </w:rPr>
+    </w:rPrDefault>
+  </w:docDefaults>
+</w:styles>
 </file>
</xml_diff>